<commit_message>
cleaning up, reorganizing directory
</commit_message>
<xml_diff>
--- a/190305 NMCE CADRE Abstract v1-0.docx
+++ b/190305 NMCE CADRE Abstract v1-0.docx
@@ -1,6 +1,6 @@
 
 <file path=word/document.xml><?xml version="1.0" encoding="utf-8"?>
-<w:document xmlns:wpc="http://schemas.microsoft.com/office/word/2010/wordprocessingCanvas" xmlns:cx="http://schemas.microsoft.com/office/drawing/2014/chartex" xmlns:cx1="http://schemas.microsoft.com/office/drawing/2015/9/8/chartex" xmlns:cx2="http://schemas.microsoft.com/office/drawing/2015/10/21/chartex" xmlns:cx3="http://schemas.microsoft.com/office/drawing/2016/5/9/chartex" xmlns:cx4="http://schemas.microsoft.com/office/drawing/2016/5/10/chartex" xmlns:cx5="http://schemas.microsoft.com/office/drawing/2016/5/11/chartex" xmlns:cx6="http://schemas.microsoft.com/office/drawing/2016/5/12/chartex" xmlns:cx7="http://schemas.microsoft.com/office/drawing/2016/5/13/chartex" xmlns:cx8="http://schemas.microsoft.com/office/drawing/2016/5/14/chartex" xmlns:mc="http://schemas.openxmlformats.org/markup-compatibility/2006" xmlns:aink="http://schemas.microsoft.com/office/drawing/2016/ink" xmlns:am3d="http://schemas.microsoft.com/office/drawing/2017/model3d" xmlns:o="urn:schemas-microsoft-com:office:office" xmlns:r="http://schemas.openxmlformats.org/officeDocument/2006/relationships" xmlns:m="http://schemas.openxmlformats.org/officeDocument/2006/math" xmlns:v="urn:schemas-microsoft-com:vml" xmlns:wp14="http://schemas.microsoft.com/office/word/2010/wordprocessingDrawing" xmlns:wp="http://schemas.openxmlformats.org/drawingml/2006/wordprocessingDrawing" xmlns:w10="urn:schemas-microsoft-com:office:word" xmlns:w="http://schemas.openxmlformats.org/wordprocessingml/2006/main" xmlns:w14="http://schemas.microsoft.com/office/word/2010/wordml" xmlns:w15="http://schemas.microsoft.com/office/word/2012/wordml" xmlns:w16cid="http://schemas.microsoft.com/office/word/2016/wordml/cid" xmlns:w16se="http://schemas.microsoft.com/office/word/2015/wordml/symex" xmlns:wpg="http://schemas.microsoft.com/office/word/2010/wordprocessingGroup" xmlns:wpi="http://schemas.microsoft.com/office/word/2010/wordprocessingInk" xmlns:wne="http://schemas.microsoft.com/office/word/2006/wordml" xmlns:wps="http://schemas.microsoft.com/office/word/2010/wordprocessingShape" mc:Ignorable="w14 w15 w16se w16cid wp14">
+<w:document xmlns:mo="http://schemas.microsoft.com/office/mac/office/2008/main" xmlns:ve="http://schemas.openxmlformats.org/markup-compatibility/2006" xmlns:mv="urn:schemas-microsoft-com:mac:vml" xmlns:o="urn:schemas-microsoft-com:office:office" xmlns:r="http://schemas.openxmlformats.org/officeDocument/2006/relationships" xmlns:m="http://schemas.openxmlformats.org/officeDocument/2006/math" xmlns:v="urn:schemas-microsoft-com:vml" xmlns:wp="http://schemas.openxmlformats.org/drawingml/2006/wordprocessingDrawing" xmlns:w10="urn:schemas-microsoft-com:office:word" xmlns:w="http://schemas.openxmlformats.org/wordprocessingml/2006/main" xmlns:wne="http://schemas.microsoft.com/office/word/2006/wordml">
   <w:body>
     <w:p>
       <w:pPr>
@@ -13,33 +13,18 @@
         <w:t xml:space="preserve"> Experience</w:t>
       </w:r>
       <w:r>
-        <w:rPr>
-          <w:b w:val="0"/>
-        </w:rPr>
         <w:t>:</w:t>
       </w:r>
       <w:r>
-        <w:rPr>
-          <w:b w:val="0"/>
-        </w:rPr>
         <w:t xml:space="preserve"> Continuous </w:t>
       </w:r>
       <w:r>
-        <w:rPr>
-          <w:b w:val="0"/>
-        </w:rPr>
         <w:t>Measurement</w:t>
       </w:r>
       <w:r>
-        <w:rPr>
-          <w:b w:val="0"/>
-        </w:rPr>
         <w:t xml:space="preserve"> and Diagnosis</w:t>
       </w:r>
       <w:r>
-        <w:rPr>
-          <w:b w:val="0"/>
-        </w:rPr>
         <w:t xml:space="preserve"> in Mathematics Curricula</w:t>
       </w:r>
       <w:r>
@@ -287,18 +272,10 @@
         <w:t>is expensive</w:t>
       </w:r>
       <w:r>
-        <w:t xml:space="preserve"> [Wainer2015</w:t>
-      </w:r>
-      <w:proofErr w:type="gramStart"/>
-      <w:r>
-        <w:t>]</w:t>
-      </w:r>
-      <w:r>
-        <w:t>, and</w:t>
-      </w:r>
-      <w:proofErr w:type="gramEnd"/>
-      <w:r>
-        <w:t xml:space="preserve"> can only be accomplished infrequently. Such assessments moreove</w:t>
+        <w:t xml:space="preserve"> [Wainer2015]</w:t>
+      </w:r>
+      <w:r>
+        <w:t>, and can only be accomplished infrequently. Such assessments moreove</w:t>
       </w:r>
       <w:r>
         <w:t>r</w:t>
@@ -700,7 +677,6 @@
     </w:p>
     <w:p>
       <w:r>
-        <w:lastRenderedPageBreak/>
         <w:t xml:space="preserve">Often a policy statement, the </w:t>
       </w:r>
       <w:r>
@@ -1093,15 +1069,7 @@
         <w:t>prerequisites</w:t>
       </w:r>
       <w:r>
-        <w:t xml:space="preserve"> [Stevens2002]. </w:t>
-      </w:r>
-      <w:proofErr w:type="gramStart"/>
-      <w:r>
-        <w:t>Zimba  built</w:t>
-      </w:r>
-      <w:proofErr w:type="gramEnd"/>
-      <w:r>
-        <w:t xml:space="preserve"> a directed</w:t>
+        <w:t xml:space="preserve"> [Stevens2002]. Zimba  built a directed</w:t>
       </w:r>
       <w:r>
         <w:t>-</w:t>
@@ -1294,11 +1262,7 @@
         <w:t xml:space="preserve">or weaknesses. </w:t>
       </w:r>
       <w:r>
-        <w:t xml:space="preserve">Estimates for which all </w:t>
-      </w:r>
-      <w:r>
-        <w:lastRenderedPageBreak/>
-        <w:t xml:space="preserve">measurements are topological predecessors </w:t>
+        <w:t xml:space="preserve">Estimates for which all measurements are topological predecessors </w:t>
       </w:r>
       <w:r>
         <w:t xml:space="preserve">in contrast </w:t>
@@ -1755,23 +1719,7 @@
           <w:szCs w:val="20"/>
         </w:rPr>
         <w:tab/>
-        <w:t xml:space="preserve">G. </w:t>
-      </w:r>
-      <w:proofErr w:type="spellStart"/>
-      <w:r>
-        <w:rPr>
-          <w:sz w:val="20"/>
-          <w:szCs w:val="20"/>
-        </w:rPr>
-        <w:t>Haertel</w:t>
-      </w:r>
-      <w:proofErr w:type="spellEnd"/>
-      <w:r>
-        <w:rPr>
-          <w:sz w:val="20"/>
-          <w:szCs w:val="20"/>
-        </w:rPr>
-        <w:t xml:space="preserve">, </w:t>
+        <w:t xml:space="preserve">G. Haertel, </w:t>
       </w:r>
       <w:r>
         <w:rPr>
@@ -1873,17 +1821,8 @@
           <w:sz w:val="20"/>
           <w:szCs w:val="20"/>
         </w:rPr>
-        <w:t xml:space="preserve">New York: </w:t>
-      </w:r>
-      <w:proofErr w:type="spellStart"/>
-      <w:r>
-        <w:rPr>
-          <w:sz w:val="20"/>
-          <w:szCs w:val="20"/>
-        </w:rPr>
-        <w:t>Promethius</w:t>
-      </w:r>
-      <w:proofErr w:type="spellEnd"/>
+        <w:t>New York: Promethius</w:t>
+      </w:r>
       <w:r>
         <w:rPr>
           <w:sz w:val="20"/>
@@ -1916,23 +1855,7 @@
           <w:szCs w:val="20"/>
         </w:rPr>
         <w:tab/>
-        <w:t xml:space="preserve">R. J. Marzano and M. W. </w:t>
-      </w:r>
-      <w:proofErr w:type="spellStart"/>
-      <w:r>
-        <w:rPr>
-          <w:sz w:val="20"/>
-          <w:szCs w:val="20"/>
-        </w:rPr>
-        <w:t>Haystead</w:t>
-      </w:r>
-      <w:proofErr w:type="spellEnd"/>
-      <w:r>
-        <w:rPr>
-          <w:sz w:val="20"/>
-          <w:szCs w:val="20"/>
-        </w:rPr>
-        <w:t xml:space="preserve">, </w:t>
+        <w:t xml:space="preserve">R. J. Marzano and M. W. Haystead, </w:t>
       </w:r>
       <w:r>
         <w:rPr>
@@ -2012,23 +1935,7 @@
           <w:sz w:val="20"/>
           <w:szCs w:val="20"/>
         </w:rPr>
-        <w:t xml:space="preserve">R. J. </w:t>
-      </w:r>
-      <w:proofErr w:type="spellStart"/>
-      <w:r>
-        <w:rPr>
-          <w:sz w:val="20"/>
-          <w:szCs w:val="20"/>
-        </w:rPr>
-        <w:t>Mislevy</w:t>
-      </w:r>
-      <w:proofErr w:type="spellEnd"/>
-      <w:r>
-        <w:rPr>
-          <w:sz w:val="20"/>
-          <w:szCs w:val="20"/>
-        </w:rPr>
-        <w:t xml:space="preserve">, </w:t>
+        <w:t xml:space="preserve">R. J. Mislevy, </w:t>
       </w:r>
       <w:r>
         <w:rPr>
@@ -2102,23 +2009,7 @@
           <w:sz w:val="20"/>
           <w:szCs w:val="20"/>
         </w:rPr>
-        <w:t xml:space="preserve">R. J. </w:t>
-      </w:r>
-      <w:proofErr w:type="spellStart"/>
-      <w:r>
-        <w:rPr>
-          <w:sz w:val="20"/>
-          <w:szCs w:val="20"/>
-        </w:rPr>
-        <w:t>Mislevy</w:t>
-      </w:r>
-      <w:proofErr w:type="spellEnd"/>
-      <w:r>
-        <w:rPr>
-          <w:sz w:val="20"/>
-          <w:szCs w:val="20"/>
-        </w:rPr>
-        <w:t xml:space="preserve"> and R Zwick, “Scaling, linking, and reporting in a periodic assessment,” </w:t>
+        <w:t xml:space="preserve">R. J. Mislevy and R Zwick, “Scaling, linking, and reporting in a periodic assessment,” </w:t>
       </w:r>
       <w:r>
         <w:rPr>
@@ -2285,7 +2176,6 @@
           <w:sz w:val="20"/>
           <w:szCs w:val="20"/>
         </w:rPr>
-        <w:lastRenderedPageBreak/>
         <w:t>[Porter200</w:t>
       </w:r>
       <w:r>
@@ -2367,23 +2257,7 @@
             <w:sz w:val="20"/>
             <w:szCs w:val="20"/>
           </w:rPr>
-          <w:t>http://ibm.biz/EdRschr_Meas_Co</w:t>
-        </w:r>
-        <w:r>
-          <w:rPr>
-            <w:rStyle w:val="Hyperlink"/>
-            <w:sz w:val="20"/>
-            <w:szCs w:val="20"/>
-          </w:rPr>
-          <w:t>n</w:t>
-        </w:r>
-        <w:r>
-          <w:rPr>
-            <w:rStyle w:val="Hyperlink"/>
-            <w:sz w:val="20"/>
-            <w:szCs w:val="20"/>
-          </w:rPr>
-          <w:t>t_Instruction</w:t>
+          <w:t>http://ibm.biz/EdRschr_Meas_Cont_Instruction</w:t>
         </w:r>
       </w:hyperlink>
       <w:r>
@@ -2521,23 +2395,7 @@
           <w:sz w:val="20"/>
           <w:szCs w:val="20"/>
         </w:rPr>
-        <w:t xml:space="preserve">S. </w:t>
-      </w:r>
-      <w:proofErr w:type="spellStart"/>
-      <w:r>
-        <w:rPr>
-          <w:sz w:val="20"/>
-          <w:szCs w:val="20"/>
-        </w:rPr>
-        <w:t>Salicone</w:t>
-      </w:r>
-      <w:proofErr w:type="spellEnd"/>
-      <w:r>
-        <w:rPr>
-          <w:sz w:val="20"/>
-          <w:szCs w:val="20"/>
-        </w:rPr>
-        <w:t xml:space="preserve">, </w:t>
+        <w:t xml:space="preserve">S. Salicone, </w:t>
       </w:r>
       <w:r>
         <w:rPr>
@@ -2691,47 +2549,33 @@
       </w:pPr>
       <w:r>
         <w:rPr>
-          <w:rFonts w:ascii="Calibri Light" w:hAnsi="Calibri Light" w:cs="Calibri Light"/>
-          <w:sz w:val="20"/>
-          <w:szCs w:val="20"/>
+          <w:sz w:val="20"/>
         </w:rPr>
         <w:t>[Tomlinson2014]</w:t>
       </w:r>
       <w:r>
         <w:rPr>
-          <w:rFonts w:ascii="Calibri Light" w:hAnsi="Calibri Light" w:cs="Calibri Light"/>
-          <w:sz w:val="20"/>
-          <w:szCs w:val="20"/>
+          <w:sz w:val="20"/>
         </w:rPr>
         <w:tab/>
-      </w:r>
-      <w:r>
-        <w:rPr>
-          <w:sz w:val="20"/>
-          <w:szCs w:val="20"/>
-        </w:rPr>
         <w:t xml:space="preserve">C. A. Tomlinson, The Differentiated </w:t>
       </w:r>
       <w:r>
         <w:rPr>
           <w:sz w:val="20"/>
-          <w:szCs w:val="20"/>
         </w:rPr>
         <w:t>Classroom</w:t>
       </w:r>
       <w:r>
         <w:rPr>
           <w:sz w:val="20"/>
-          <w:szCs w:val="20"/>
         </w:rPr>
         <w:t xml:space="preserve">, second edition, Alexandria, VA: ASCD, 2014, </w:t>
       </w:r>
       <w:hyperlink r:id="rId19" w:history="1">
         <w:r>
           <w:rPr>
-            <w:rStyle w:val="Hyperlink"/>
             <w:sz w:val="20"/>
-            <w:szCs w:val="20"/>
           </w:rPr>
           <w:t>http://ibm.biz/ASCD_Tomlinson_DiffCR</w:t>
         </w:r>
@@ -2739,7 +2583,6 @@
       <w:r>
         <w:rPr>
           <w:sz w:val="20"/>
-          <w:szCs w:val="20"/>
         </w:rPr>
         <w:t>.</w:t>
       </w:r>
@@ -2768,23 +2611,7 @@
           <w:szCs w:val="20"/>
         </w:rPr>
         <w:tab/>
-        <w:t xml:space="preserve">H. </w:t>
-      </w:r>
-      <w:proofErr w:type="spellStart"/>
-      <w:r>
-        <w:rPr>
-          <w:sz w:val="20"/>
-          <w:szCs w:val="20"/>
-        </w:rPr>
-        <w:t>Wainer</w:t>
-      </w:r>
-      <w:proofErr w:type="spellEnd"/>
-      <w:r>
-        <w:rPr>
-          <w:sz w:val="20"/>
-          <w:szCs w:val="20"/>
-        </w:rPr>
-        <w:t xml:space="preserve"> and R. Feinberg, “For want of a nail: Why unnecessarily long tests may be impeding the progress of Western civilization,” </w:t>
+        <w:t xml:space="preserve">H. Wainer and R. Feinberg, “For want of a nail: Why unnecessarily long tests may be impeding the progress of Western civilization,” </w:t>
       </w:r>
       <w:r>
         <w:rPr>
@@ -2843,23 +2670,7 @@
           <w:szCs w:val="20"/>
         </w:rPr>
         <w:tab/>
-        <w:t xml:space="preserve">G. Wiggins, J. </w:t>
-      </w:r>
-      <w:proofErr w:type="spellStart"/>
-      <w:r>
-        <w:rPr>
-          <w:sz w:val="20"/>
-          <w:szCs w:val="20"/>
-        </w:rPr>
-        <w:t>McTighe</w:t>
-      </w:r>
-      <w:proofErr w:type="spellEnd"/>
-      <w:r>
-        <w:rPr>
-          <w:sz w:val="20"/>
-          <w:szCs w:val="20"/>
-        </w:rPr>
-        <w:t xml:space="preserve">, </w:t>
+        <w:t xml:space="preserve">G. Wiggins, J. McTighe, </w:t>
       </w:r>
       <w:r>
         <w:rPr>
@@ -3014,7 +2825,7 @@
           <w:szCs w:val="20"/>
         </w:rPr>
         <w:drawing>
-          <wp:anchor distT="0" distB="0" distL="114300" distR="114300" simplePos="0" relativeHeight="251659264" behindDoc="0" locked="0" layoutInCell="1" allowOverlap="1" wp14:anchorId="70FA1FEA" wp14:editId="1D52A9AA">
+          <wp:anchor distT="0" distB="0" distL="114300" distR="114300" simplePos="0" relativeHeight="251659264" behindDoc="0" locked="0" layoutInCell="1" allowOverlap="1">
             <wp:simplePos x="0" y="0"/>
             <wp:positionH relativeFrom="column">
               <wp:posOffset>-567690</wp:posOffset>
@@ -3040,7 +2851,7 @@
                     <a:blip r:embed="rId23">
                       <a:extLst>
                         <a:ext uri="{28A0092B-C50C-407E-A947-70E740481C1C}">
-                          <a14:useLocalDpi xmlns:a14="http://schemas.microsoft.com/office/drawing/2010/main" val="0"/>
+                          <a14:useLocalDpi xmlns:a14="http://schemas.microsoft.com/office/drawing/2010/main" xmlns:pic="http://schemas.openxmlformats.org/drawingml/2006/picture" xmlns:a="http://schemas.openxmlformats.org/drawingml/2006/main" xmlns:wps="http://schemas.microsoft.com/office/word/2010/wordprocessingShape" xmlns:wne="http://schemas.microsoft.com/office/word/2006/wordml" xmlns:wpi="http://schemas.microsoft.com/office/word/2010/wordprocessingInk" xmlns:wpg="http://schemas.microsoft.com/office/word/2010/wordprocessingGroup" xmlns:w16se="http://schemas.microsoft.com/office/word/2015/wordml/symex" xmlns:w16cid="http://schemas.microsoft.com/office/word/2016/wordml/cid" xmlns:w15="http://schemas.microsoft.com/office/word/2012/wordml" xmlns:w14="http://schemas.microsoft.com/office/word/2010/wordml" xmlns:w="http://schemas.openxmlformats.org/wordprocessingml/2006/main" xmlns:w10="urn:schemas-microsoft-com:office:word" xmlns:wp="http://schemas.openxmlformats.org/drawingml/2006/wordprocessingDrawing" xmlns:wp14="http://schemas.microsoft.com/office/word/2010/wordprocessingDrawing" xmlns:v="urn:schemas-microsoft-com:vml" xmlns:m="http://schemas.openxmlformats.org/officeDocument/2006/math" xmlns:r="http://schemas.openxmlformats.org/officeDocument/2006/relationships" xmlns:o="urn:schemas-microsoft-com:office:office" xmlns:am3d="http://schemas.microsoft.com/office/drawing/2017/model3d" xmlns:aink="http://schemas.microsoft.com/office/drawing/2016/ink" xmlns:mc="http://schemas.openxmlformats.org/markup-compatibility/2006" xmlns:cx8="http://schemas.microsoft.com/office/drawing/2016/5/14/chartex" xmlns:cx7="http://schemas.microsoft.com/office/drawing/2016/5/13/chartex" xmlns:cx6="http://schemas.microsoft.com/office/drawing/2016/5/12/chartex" xmlns:cx5="http://schemas.microsoft.com/office/drawing/2016/5/11/chartex" xmlns:cx4="http://schemas.microsoft.com/office/drawing/2016/5/10/chartex" xmlns:cx3="http://schemas.microsoft.com/office/drawing/2016/5/9/chartex" xmlns:cx2="http://schemas.microsoft.com/office/drawing/2015/10/21/chartex" xmlns:cx1="http://schemas.microsoft.com/office/drawing/2015/9/8/chartex" xmlns:cx="http://schemas.microsoft.com/office/drawing/2014/chartex" xmlns:wpc="http://schemas.microsoft.com/office/word/2010/wordprocessingCanvas" xmlns="" val="0"/>
                         </a:ext>
                       </a:extLst>
                     </a:blip>
@@ -3060,12 +2871,6 @@
                 </pic:pic>
               </a:graphicData>
             </a:graphic>
-            <wp14:sizeRelH relativeFrom="margin">
-              <wp14:pctWidth>0</wp14:pctWidth>
-            </wp14:sizeRelH>
-            <wp14:sizeRelV relativeFrom="margin">
-              <wp14:pctHeight>0</wp14:pctHeight>
-            </wp14:sizeRelV>
           </wp:anchor>
         </w:drawing>
       </w:r>
@@ -3131,9 +2936,8 @@
           <w:sz w:val="20"/>
           <w:szCs w:val="20"/>
         </w:rPr>
-        <w:lastRenderedPageBreak/>
         <w:drawing>
-          <wp:anchor distT="0" distB="0" distL="114300" distR="114300" simplePos="0" relativeHeight="251660288" behindDoc="0" locked="0" layoutInCell="1" allowOverlap="1" wp14:anchorId="09AF37FC" wp14:editId="5AC705F5">
+          <wp:anchor distT="0" distB="0" distL="114300" distR="114300" simplePos="0" relativeHeight="251660288" behindDoc="0" locked="0" layoutInCell="1" allowOverlap="1">
             <wp:simplePos x="0" y="0"/>
             <wp:positionH relativeFrom="column">
               <wp:posOffset>0</wp:posOffset>
@@ -3159,7 +2963,7 @@
                     <a:blip r:embed="rId24">
                       <a:extLst>
                         <a:ext uri="{28A0092B-C50C-407E-A947-70E740481C1C}">
-                          <a14:useLocalDpi xmlns:a14="http://schemas.microsoft.com/office/drawing/2010/main" val="0"/>
+                          <a14:useLocalDpi xmlns:a14="http://schemas.microsoft.com/office/drawing/2010/main" xmlns:pic="http://schemas.openxmlformats.org/drawingml/2006/picture" xmlns:a="http://schemas.openxmlformats.org/drawingml/2006/main" xmlns:wps="http://schemas.microsoft.com/office/word/2010/wordprocessingShape" xmlns:wne="http://schemas.microsoft.com/office/word/2006/wordml" xmlns:wpi="http://schemas.microsoft.com/office/word/2010/wordprocessingInk" xmlns:wpg="http://schemas.microsoft.com/office/word/2010/wordprocessingGroup" xmlns:w16se="http://schemas.microsoft.com/office/word/2015/wordml/symex" xmlns:w16cid="http://schemas.microsoft.com/office/word/2016/wordml/cid" xmlns:w15="http://schemas.microsoft.com/office/word/2012/wordml" xmlns:w14="http://schemas.microsoft.com/office/word/2010/wordml" xmlns:w="http://schemas.openxmlformats.org/wordprocessingml/2006/main" xmlns:w10="urn:schemas-microsoft-com:office:word" xmlns:wp="http://schemas.openxmlformats.org/drawingml/2006/wordprocessingDrawing" xmlns:wp14="http://schemas.microsoft.com/office/word/2010/wordprocessingDrawing" xmlns:v="urn:schemas-microsoft-com:vml" xmlns:m="http://schemas.openxmlformats.org/officeDocument/2006/math" xmlns:r="http://schemas.openxmlformats.org/officeDocument/2006/relationships" xmlns:o="urn:schemas-microsoft-com:office:office" xmlns:am3d="http://schemas.microsoft.com/office/drawing/2017/model3d" xmlns:aink="http://schemas.microsoft.com/office/drawing/2016/ink" xmlns:mc="http://schemas.openxmlformats.org/markup-compatibility/2006" xmlns:cx8="http://schemas.microsoft.com/office/drawing/2016/5/14/chartex" xmlns:cx7="http://schemas.microsoft.com/office/drawing/2016/5/13/chartex" xmlns:cx6="http://schemas.microsoft.com/office/drawing/2016/5/12/chartex" xmlns:cx5="http://schemas.microsoft.com/office/drawing/2016/5/11/chartex" xmlns:cx4="http://schemas.microsoft.com/office/drawing/2016/5/10/chartex" xmlns:cx3="http://schemas.microsoft.com/office/drawing/2016/5/9/chartex" xmlns:cx2="http://schemas.microsoft.com/office/drawing/2015/10/21/chartex" xmlns:cx1="http://schemas.microsoft.com/office/drawing/2015/9/8/chartex" xmlns:cx="http://schemas.microsoft.com/office/drawing/2014/chartex" xmlns:wpc="http://schemas.microsoft.com/office/word/2010/wordprocessingCanvas" xmlns="" val="0"/>
                         </a:ext>
                       </a:extLst>
                     </a:blip>
@@ -3279,9 +3083,8 @@
           <w:sz w:val="20"/>
           <w:szCs w:val="20"/>
         </w:rPr>
-        <w:lastRenderedPageBreak/>
         <w:drawing>
-          <wp:inline distT="0" distB="0" distL="0" distR="0" wp14:anchorId="47BECF5D" wp14:editId="2236E143">
+          <wp:inline distT="0" distB="0" distL="0" distR="0">
             <wp:extent cx="5943600" cy="4457700"/>
             <wp:effectExtent l="0" t="0" r="0" b="0"/>
             <wp:docPr id="3" name="Picture 3" descr="A screenshot of a cell phone&#10;&#10;Description automatically generated"/>
@@ -3299,7 +3102,7 @@
                     <a:blip r:embed="rId25">
                       <a:extLst>
                         <a:ext uri="{28A0092B-C50C-407E-A947-70E740481C1C}">
-                          <a14:useLocalDpi xmlns:a14="http://schemas.microsoft.com/office/drawing/2010/main" val="0"/>
+                          <a14:useLocalDpi xmlns:a14="http://schemas.microsoft.com/office/drawing/2010/main" xmlns:pic="http://schemas.openxmlformats.org/drawingml/2006/picture" xmlns:a="http://schemas.openxmlformats.org/drawingml/2006/main" xmlns:wps="http://schemas.microsoft.com/office/word/2010/wordprocessingShape" xmlns:wne="http://schemas.microsoft.com/office/word/2006/wordml" xmlns:wpi="http://schemas.microsoft.com/office/word/2010/wordprocessingInk" xmlns:wpg="http://schemas.microsoft.com/office/word/2010/wordprocessingGroup" xmlns:w16se="http://schemas.microsoft.com/office/word/2015/wordml/symex" xmlns:w16cid="http://schemas.microsoft.com/office/word/2016/wordml/cid" xmlns:w15="http://schemas.microsoft.com/office/word/2012/wordml" xmlns:w14="http://schemas.microsoft.com/office/word/2010/wordml" xmlns:w="http://schemas.openxmlformats.org/wordprocessingml/2006/main" xmlns:w10="urn:schemas-microsoft-com:office:word" xmlns:wp="http://schemas.openxmlformats.org/drawingml/2006/wordprocessingDrawing" xmlns:wp14="http://schemas.microsoft.com/office/word/2010/wordprocessingDrawing" xmlns:v="urn:schemas-microsoft-com:vml" xmlns:m="http://schemas.openxmlformats.org/officeDocument/2006/math" xmlns:r="http://schemas.openxmlformats.org/officeDocument/2006/relationships" xmlns:o="urn:schemas-microsoft-com:office:office" xmlns:am3d="http://schemas.microsoft.com/office/drawing/2017/model3d" xmlns:aink="http://schemas.microsoft.com/office/drawing/2016/ink" xmlns:mc="http://schemas.openxmlformats.org/markup-compatibility/2006" xmlns:cx8="http://schemas.microsoft.com/office/drawing/2016/5/14/chartex" xmlns:cx7="http://schemas.microsoft.com/office/drawing/2016/5/13/chartex" xmlns:cx6="http://schemas.microsoft.com/office/drawing/2016/5/12/chartex" xmlns:cx5="http://schemas.microsoft.com/office/drawing/2016/5/11/chartex" xmlns:cx4="http://schemas.microsoft.com/office/drawing/2016/5/10/chartex" xmlns:cx3="http://schemas.microsoft.com/office/drawing/2016/5/9/chartex" xmlns:cx2="http://schemas.microsoft.com/office/drawing/2015/10/21/chartex" xmlns:cx1="http://schemas.microsoft.com/office/drawing/2015/9/8/chartex" xmlns:cx="http://schemas.microsoft.com/office/drawing/2014/chartex" xmlns:wpc="http://schemas.microsoft.com/office/word/2010/wordprocessingCanvas" xmlns="" val="0"/>
                         </a:ext>
                       </a:extLst>
                     </a:blip>
@@ -3327,8 +3130,7 @@
       <w:headerReference w:type="default" r:id="rId26"/>
       <w:footerReference w:type="default" r:id="rId27"/>
       <w:pgSz w:w="12240" w:h="15840"/>
-      <w:pgMar w:top="1440" w:right="1440" w:bottom="1440" w:left="1440" w:header="720" w:footer="720" w:gutter="0"/>
-      <w:cols w:space="720"/>
+      <w:pgMar w:top="1440" w:right="1440" w:bottom="1440" w:left="1440" w:gutter="0"/>
       <w:docGrid w:linePitch="360"/>
     </w:sectPr>
   </w:body>
@@ -3336,7 +3138,7 @@
 </file>
 
 <file path=word/endnotes.xml><?xml version="1.0" encoding="utf-8"?>
-<w:endnotes xmlns:wpc="http://schemas.microsoft.com/office/word/2010/wordprocessingCanvas" xmlns:cx="http://schemas.microsoft.com/office/drawing/2014/chartex" xmlns:cx1="http://schemas.microsoft.com/office/drawing/2015/9/8/chartex" xmlns:cx2="http://schemas.microsoft.com/office/drawing/2015/10/21/chartex" xmlns:cx3="http://schemas.microsoft.com/office/drawing/2016/5/9/chartex" xmlns:cx4="http://schemas.microsoft.com/office/drawing/2016/5/10/chartex" xmlns:cx5="http://schemas.microsoft.com/office/drawing/2016/5/11/chartex" xmlns:cx6="http://schemas.microsoft.com/office/drawing/2016/5/12/chartex" xmlns:cx7="http://schemas.microsoft.com/office/drawing/2016/5/13/chartex" xmlns:cx8="http://schemas.microsoft.com/office/drawing/2016/5/14/chartex" xmlns:mc="http://schemas.openxmlformats.org/markup-compatibility/2006" xmlns:aink="http://schemas.microsoft.com/office/drawing/2016/ink" xmlns:am3d="http://schemas.microsoft.com/office/drawing/2017/model3d" xmlns:o="urn:schemas-microsoft-com:office:office" xmlns:r="http://schemas.openxmlformats.org/officeDocument/2006/relationships" xmlns:m="http://schemas.openxmlformats.org/officeDocument/2006/math" xmlns:v="urn:schemas-microsoft-com:vml" xmlns:wp14="http://schemas.microsoft.com/office/word/2010/wordprocessingDrawing" xmlns:wp="http://schemas.openxmlformats.org/drawingml/2006/wordprocessingDrawing" xmlns:w10="urn:schemas-microsoft-com:office:word" xmlns:w="http://schemas.openxmlformats.org/wordprocessingml/2006/main" xmlns:w14="http://schemas.microsoft.com/office/word/2010/wordml" xmlns:w15="http://schemas.microsoft.com/office/word/2012/wordml" xmlns:w16cid="http://schemas.microsoft.com/office/word/2016/wordml/cid" xmlns:w16se="http://schemas.microsoft.com/office/word/2015/wordml/symex" xmlns:wpg="http://schemas.microsoft.com/office/word/2010/wordprocessingGroup" xmlns:wpi="http://schemas.microsoft.com/office/word/2010/wordprocessingInk" xmlns:wne="http://schemas.microsoft.com/office/word/2006/wordml" xmlns:wps="http://schemas.microsoft.com/office/word/2010/wordprocessingShape" mc:Ignorable="w14 w15 w16se w16cid wp14">
+<w:endnotes xmlns:mo="http://schemas.microsoft.com/office/mac/office/2008/main" xmlns:ve="http://schemas.openxmlformats.org/markup-compatibility/2006" xmlns:mv="urn:schemas-microsoft-com:mac:vml" xmlns:o="urn:schemas-microsoft-com:office:office" xmlns:r="http://schemas.openxmlformats.org/officeDocument/2006/relationships" xmlns:m="http://schemas.openxmlformats.org/officeDocument/2006/math" xmlns:v="urn:schemas-microsoft-com:vml" xmlns:wp="http://schemas.openxmlformats.org/drawingml/2006/wordprocessingDrawing" xmlns:w10="urn:schemas-microsoft-com:office:word" xmlns:w="http://schemas.openxmlformats.org/wordprocessingml/2006/main" xmlns:wne="http://schemas.microsoft.com/office/word/2006/wordml">
   <w:endnote w:type="separator" w:id="-1">
     <w:p>
       <w:pPr>
@@ -3361,7 +3163,7 @@
 </file>
 
 <file path=word/footer1.xml><?xml version="1.0" encoding="utf-8"?>
-<w:ftr xmlns:wpc="http://schemas.microsoft.com/office/word/2010/wordprocessingCanvas" xmlns:cx="http://schemas.microsoft.com/office/drawing/2014/chartex" xmlns:cx1="http://schemas.microsoft.com/office/drawing/2015/9/8/chartex" xmlns:cx2="http://schemas.microsoft.com/office/drawing/2015/10/21/chartex" xmlns:cx3="http://schemas.microsoft.com/office/drawing/2016/5/9/chartex" xmlns:cx4="http://schemas.microsoft.com/office/drawing/2016/5/10/chartex" xmlns:cx5="http://schemas.microsoft.com/office/drawing/2016/5/11/chartex" xmlns:cx6="http://schemas.microsoft.com/office/drawing/2016/5/12/chartex" xmlns:cx7="http://schemas.microsoft.com/office/drawing/2016/5/13/chartex" xmlns:cx8="http://schemas.microsoft.com/office/drawing/2016/5/14/chartex" xmlns:mc="http://schemas.openxmlformats.org/markup-compatibility/2006" xmlns:aink="http://schemas.microsoft.com/office/drawing/2016/ink" xmlns:am3d="http://schemas.microsoft.com/office/drawing/2017/model3d" xmlns:o="urn:schemas-microsoft-com:office:office" xmlns:r="http://schemas.openxmlformats.org/officeDocument/2006/relationships" xmlns:m="http://schemas.openxmlformats.org/officeDocument/2006/math" xmlns:v="urn:schemas-microsoft-com:vml" xmlns:wp14="http://schemas.microsoft.com/office/word/2010/wordprocessingDrawing" xmlns:wp="http://schemas.openxmlformats.org/drawingml/2006/wordprocessingDrawing" xmlns:w10="urn:schemas-microsoft-com:office:word" xmlns:w="http://schemas.openxmlformats.org/wordprocessingml/2006/main" xmlns:w14="http://schemas.microsoft.com/office/word/2010/wordml" xmlns:w15="http://schemas.microsoft.com/office/word/2012/wordml" xmlns:w16cid="http://schemas.microsoft.com/office/word/2016/wordml/cid" xmlns:w16se="http://schemas.microsoft.com/office/word/2015/wordml/symex" xmlns:wpg="http://schemas.microsoft.com/office/word/2010/wordprocessingGroup" xmlns:wpi="http://schemas.microsoft.com/office/word/2010/wordprocessingInk" xmlns:wne="http://schemas.microsoft.com/office/word/2006/wordml" xmlns:wps="http://schemas.microsoft.com/office/word/2010/wordprocessingShape" mc:Ignorable="w14 w15 w16se w16cid wp14">
+<w:ftr xmlns:mo="http://schemas.microsoft.com/office/mac/office/2008/main" xmlns:ve="http://schemas.openxmlformats.org/markup-compatibility/2006" xmlns:mv="urn:schemas-microsoft-com:mac:vml" xmlns:o="urn:schemas-microsoft-com:office:office" xmlns:r="http://schemas.openxmlformats.org/officeDocument/2006/relationships" xmlns:m="http://schemas.openxmlformats.org/officeDocument/2006/math" xmlns:v="urn:schemas-microsoft-com:vml" xmlns:wp="http://schemas.openxmlformats.org/drawingml/2006/wordprocessingDrawing" xmlns:w10="urn:schemas-microsoft-com:office:word" xmlns:w="http://schemas.openxmlformats.org/wordprocessingml/2006/main" xmlns:wne="http://schemas.microsoft.com/office/word/2006/wordml">
   <w:p>
     <w:pPr>
       <w:pStyle w:val="Footer"/>
@@ -3382,52 +3184,18 @@
       </w:rPr>
       <w:t xml:space="preserve">Page </w:t>
     </w:r>
-    <w:r>
-      <w:rPr>
-        <w:rFonts w:ascii="Avenir Medium" w:hAnsi="Avenir Medium"/>
-        <w:color w:val="4B6BAF"/>
-        <w:sz w:val="20"/>
-        <w:szCs w:val="20"/>
-      </w:rPr>
-      <w:fldChar w:fldCharType="begin"/>
-    </w:r>
-    <w:r>
-      <w:rPr>
-        <w:rFonts w:ascii="Avenir Medium" w:hAnsi="Avenir Medium"/>
-        <w:color w:val="4B6BAF"/>
-        <w:sz w:val="20"/>
-        <w:szCs w:val="20"/>
-      </w:rPr>
-      <w:instrText xml:space="preserve"> PAGE  \* MERGEFORMAT </w:instrText>
-    </w:r>
-    <w:r>
-      <w:rPr>
-        <w:rFonts w:ascii="Avenir Medium" w:hAnsi="Avenir Medium"/>
-        <w:color w:val="4B6BAF"/>
-        <w:sz w:val="20"/>
-        <w:szCs w:val="20"/>
-      </w:rPr>
-      <w:fldChar w:fldCharType="separate"/>
-    </w:r>
-    <w:r>
-      <w:rPr>
-        <w:rFonts w:ascii="Avenir Medium" w:hAnsi="Avenir Medium"/>
-        <w:noProof/>
-        <w:color w:val="4B6BAF"/>
-        <w:sz w:val="20"/>
-        <w:szCs w:val="20"/>
-      </w:rPr>
-      <w:t>1</w:t>
-    </w:r>
-    <w:r>
-      <w:rPr>
-        <w:rFonts w:ascii="Avenir Medium" w:hAnsi="Avenir Medium"/>
-        <w:color w:val="4B6BAF"/>
-        <w:sz w:val="20"/>
-        <w:szCs w:val="20"/>
-      </w:rPr>
-      <w:fldChar w:fldCharType="end"/>
-    </w:r>
+    <w:fldSimple w:instr=" PAGE  \* MERGEFORMAT ">
+      <w:r>
+        <w:rPr>
+          <w:rFonts w:ascii="Avenir Medium" w:hAnsi="Avenir Medium"/>
+          <w:noProof/>
+          <w:color w:val="4B6BAF"/>
+          <w:sz w:val="20"/>
+          <w:szCs w:val="20"/>
+        </w:rPr>
+        <w:t>4</w:t>
+      </w:r>
+    </w:fldSimple>
     <w:r>
       <w:rPr>
         <w:rFonts w:ascii="Avenir Medium" w:hAnsi="Avenir Medium"/>
@@ -3437,58 +3205,24 @@
       </w:rPr>
       <w:t xml:space="preserve"> of </w:t>
     </w:r>
-    <w:r>
-      <w:rPr>
-        <w:rFonts w:ascii="Avenir Medium" w:hAnsi="Avenir Medium"/>
-        <w:color w:val="4B6BAF"/>
-        <w:sz w:val="20"/>
-        <w:szCs w:val="20"/>
-      </w:rPr>
-      <w:fldChar w:fldCharType="begin"/>
-    </w:r>
-    <w:r>
-      <w:rPr>
-        <w:rFonts w:ascii="Avenir Medium" w:hAnsi="Avenir Medium"/>
-        <w:color w:val="4B6BAF"/>
-        <w:sz w:val="20"/>
-        <w:szCs w:val="20"/>
-      </w:rPr>
-      <w:instrText xml:space="preserve"> NUMPAGES  \* MERGEFORMAT </w:instrText>
-    </w:r>
-    <w:r>
-      <w:rPr>
-        <w:rFonts w:ascii="Avenir Medium" w:hAnsi="Avenir Medium"/>
-        <w:color w:val="4B6BAF"/>
-        <w:sz w:val="20"/>
-        <w:szCs w:val="20"/>
-      </w:rPr>
-      <w:fldChar w:fldCharType="separate"/>
-    </w:r>
-    <w:r>
-      <w:rPr>
-        <w:rFonts w:ascii="Avenir Medium" w:hAnsi="Avenir Medium"/>
-        <w:noProof/>
-        <w:color w:val="4B6BAF"/>
-        <w:sz w:val="20"/>
-        <w:szCs w:val="20"/>
-      </w:rPr>
-      <w:t>7</w:t>
-    </w:r>
-    <w:r>
-      <w:rPr>
-        <w:rFonts w:ascii="Avenir Medium" w:hAnsi="Avenir Medium"/>
-        <w:color w:val="4B6BAF"/>
-        <w:sz w:val="20"/>
-        <w:szCs w:val="20"/>
-      </w:rPr>
-      <w:fldChar w:fldCharType="end"/>
-    </w:r>
+    <w:fldSimple w:instr=" NUMPAGES  \* MERGEFORMAT ">
+      <w:r>
+        <w:rPr>
+          <w:rFonts w:ascii="Avenir Medium" w:hAnsi="Avenir Medium"/>
+          <w:noProof/>
+          <w:color w:val="4B6BAF"/>
+          <w:sz w:val="20"/>
+          <w:szCs w:val="20"/>
+        </w:rPr>
+        <w:t>6</w:t>
+      </w:r>
+    </w:fldSimple>
   </w:p>
 </w:ftr>
 </file>
 
 <file path=word/footnotes.xml><?xml version="1.0" encoding="utf-8"?>
-<w:footnotes xmlns:wpc="http://schemas.microsoft.com/office/word/2010/wordprocessingCanvas" xmlns:cx="http://schemas.microsoft.com/office/drawing/2014/chartex" xmlns:cx1="http://schemas.microsoft.com/office/drawing/2015/9/8/chartex" xmlns:cx2="http://schemas.microsoft.com/office/drawing/2015/10/21/chartex" xmlns:cx3="http://schemas.microsoft.com/office/drawing/2016/5/9/chartex" xmlns:cx4="http://schemas.microsoft.com/office/drawing/2016/5/10/chartex" xmlns:cx5="http://schemas.microsoft.com/office/drawing/2016/5/11/chartex" xmlns:cx6="http://schemas.microsoft.com/office/drawing/2016/5/12/chartex" xmlns:cx7="http://schemas.microsoft.com/office/drawing/2016/5/13/chartex" xmlns:cx8="http://schemas.microsoft.com/office/drawing/2016/5/14/chartex" xmlns:mc="http://schemas.openxmlformats.org/markup-compatibility/2006" xmlns:aink="http://schemas.microsoft.com/office/drawing/2016/ink" xmlns:am3d="http://schemas.microsoft.com/office/drawing/2017/model3d" xmlns:o="urn:schemas-microsoft-com:office:office" xmlns:r="http://schemas.openxmlformats.org/officeDocument/2006/relationships" xmlns:m="http://schemas.openxmlformats.org/officeDocument/2006/math" xmlns:v="urn:schemas-microsoft-com:vml" xmlns:wp14="http://schemas.microsoft.com/office/word/2010/wordprocessingDrawing" xmlns:wp="http://schemas.openxmlformats.org/drawingml/2006/wordprocessingDrawing" xmlns:w10="urn:schemas-microsoft-com:office:word" xmlns:w="http://schemas.openxmlformats.org/wordprocessingml/2006/main" xmlns:w14="http://schemas.microsoft.com/office/word/2010/wordml" xmlns:w15="http://schemas.microsoft.com/office/word/2012/wordml" xmlns:w16cid="http://schemas.microsoft.com/office/word/2016/wordml/cid" xmlns:w16se="http://schemas.microsoft.com/office/word/2015/wordml/symex" xmlns:wpg="http://schemas.microsoft.com/office/word/2010/wordprocessingGroup" xmlns:wpi="http://schemas.microsoft.com/office/word/2010/wordprocessingInk" xmlns:wne="http://schemas.microsoft.com/office/word/2006/wordml" xmlns:wps="http://schemas.microsoft.com/office/word/2010/wordprocessingShape" mc:Ignorable="w14 w15 w16se w16cid wp14">
+<w:footnotes xmlns:mo="http://schemas.microsoft.com/office/mac/office/2008/main" xmlns:ve="http://schemas.openxmlformats.org/markup-compatibility/2006" xmlns:mv="urn:schemas-microsoft-com:mac:vml" xmlns:o="urn:schemas-microsoft-com:office:office" xmlns:r="http://schemas.openxmlformats.org/officeDocument/2006/relationships" xmlns:m="http://schemas.openxmlformats.org/officeDocument/2006/math" xmlns:v="urn:schemas-microsoft-com:vml" xmlns:wp="http://schemas.openxmlformats.org/drawingml/2006/wordprocessingDrawing" xmlns:w10="urn:schemas-microsoft-com:office:word" xmlns:w="http://schemas.openxmlformats.org/wordprocessingml/2006/main" xmlns:wne="http://schemas.microsoft.com/office/word/2006/wordml">
   <w:footnote w:type="separator" w:id="-1">
     <w:p>
       <w:pPr>
@@ -3513,11 +3247,11 @@
 </file>
 
 <file path=word/header1.xml><?xml version="1.0" encoding="utf-8"?>
-<w:hdr xmlns:wpc="http://schemas.microsoft.com/office/word/2010/wordprocessingCanvas" xmlns:cx="http://schemas.microsoft.com/office/drawing/2014/chartex" xmlns:cx1="http://schemas.microsoft.com/office/drawing/2015/9/8/chartex" xmlns:cx2="http://schemas.microsoft.com/office/drawing/2015/10/21/chartex" xmlns:cx3="http://schemas.microsoft.com/office/drawing/2016/5/9/chartex" xmlns:cx4="http://schemas.microsoft.com/office/drawing/2016/5/10/chartex" xmlns:cx5="http://schemas.microsoft.com/office/drawing/2016/5/11/chartex" xmlns:cx6="http://schemas.microsoft.com/office/drawing/2016/5/12/chartex" xmlns:cx7="http://schemas.microsoft.com/office/drawing/2016/5/13/chartex" xmlns:cx8="http://schemas.microsoft.com/office/drawing/2016/5/14/chartex" xmlns:mc="http://schemas.openxmlformats.org/markup-compatibility/2006" xmlns:aink="http://schemas.microsoft.com/office/drawing/2016/ink" xmlns:am3d="http://schemas.microsoft.com/office/drawing/2017/model3d" xmlns:o="urn:schemas-microsoft-com:office:office" xmlns:r="http://schemas.openxmlformats.org/officeDocument/2006/relationships" xmlns:m="http://schemas.openxmlformats.org/officeDocument/2006/math" xmlns:v="urn:schemas-microsoft-com:vml" xmlns:wp14="http://schemas.microsoft.com/office/word/2010/wordprocessingDrawing" xmlns:wp="http://schemas.openxmlformats.org/drawingml/2006/wordprocessingDrawing" xmlns:w10="urn:schemas-microsoft-com:office:word" xmlns:w="http://schemas.openxmlformats.org/wordprocessingml/2006/main" xmlns:w14="http://schemas.microsoft.com/office/word/2010/wordml" xmlns:w15="http://schemas.microsoft.com/office/word/2012/wordml" xmlns:w16cid="http://schemas.microsoft.com/office/word/2016/wordml/cid" xmlns:w16se="http://schemas.microsoft.com/office/word/2015/wordml/symex" xmlns:wpg="http://schemas.microsoft.com/office/word/2010/wordprocessingGroup" xmlns:wpi="http://schemas.microsoft.com/office/word/2010/wordprocessingInk" xmlns:wne="http://schemas.microsoft.com/office/word/2006/wordml" xmlns:wps="http://schemas.microsoft.com/office/word/2010/wordprocessingShape" mc:Ignorable="w14 w15 w16se w16cid wp14">
+<w:hdr xmlns:mo="http://schemas.microsoft.com/office/mac/office/2008/main" xmlns:ve="http://schemas.openxmlformats.org/markup-compatibility/2006" xmlns:mv="urn:schemas-microsoft-com:mac:vml" xmlns:o="urn:schemas-microsoft-com:office:office" xmlns:r="http://schemas.openxmlformats.org/officeDocument/2006/relationships" xmlns:m="http://schemas.openxmlformats.org/officeDocument/2006/math" xmlns:v="urn:schemas-microsoft-com:vml" xmlns:wp="http://schemas.openxmlformats.org/drawingml/2006/wordprocessingDrawing" xmlns:w10="urn:schemas-microsoft-com:office:word" xmlns:w="http://schemas.openxmlformats.org/wordprocessingml/2006/main" xmlns:wne="http://schemas.microsoft.com/office/word/2006/wordml">
   <w:p>
     <w:pPr>
       <w:pStyle w:val="Header"/>
-      <w:jc w:val="right"/>
+      <w:jc w:val="center"/>
       <w:rPr>
         <w:rFonts w:ascii="Avenir Medium" w:hAnsi="Avenir Medium"/>
         <w:color w:val="4B6BAF"/>
@@ -3535,11 +3269,32 @@
       <w:t>©2019, IBM</w:t>
     </w:r>
   </w:p>
+  <w:p>
+    <w:pPr>
+      <w:pStyle w:val="Header"/>
+      <w:jc w:val="center"/>
+      <w:rPr>
+        <w:rFonts w:ascii="Avenir Medium" w:hAnsi="Avenir Medium"/>
+        <w:color w:val="4B6BAF"/>
+        <w:sz w:val="16"/>
+        <w:szCs w:val="16"/>
+      </w:rPr>
+    </w:pPr>
+    <w:r>
+      <w:rPr>
+        <w:rFonts w:ascii="Avenir Medium" w:hAnsi="Avenir Medium"/>
+        <w:color w:val="4B6BAF"/>
+        <w:sz w:val="16"/>
+        <w:szCs w:val="16"/>
+      </w:rPr>
+      <w:t xml:space="preserve">Abstract submitted to, accepted by  </w:t>
+    </w:r>
+  </w:p>
 </w:hdr>
 </file>
 
 <file path=word/styles.xml><?xml version="1.0" encoding="utf-8"?>
-<w:styles xmlns:mc="http://schemas.openxmlformats.org/markup-compatibility/2006" xmlns:r="http://schemas.openxmlformats.org/officeDocument/2006/relationships" xmlns:w="http://schemas.openxmlformats.org/wordprocessingml/2006/main" xmlns:w14="http://schemas.microsoft.com/office/word/2010/wordml" xmlns:w15="http://schemas.microsoft.com/office/word/2012/wordml" xmlns:w16cid="http://schemas.microsoft.com/office/word/2016/wordml/cid" xmlns:w16se="http://schemas.microsoft.com/office/word/2015/wordml/symex" mc:Ignorable="w14 w15 w16se w16cid">
+<w:styles xmlns:r="http://schemas.openxmlformats.org/officeDocument/2006/relationships" xmlns:w="http://schemas.openxmlformats.org/wordprocessingml/2006/main">
   <w:docDefaults>
     <w:rPrDefault>
       <w:rPr>
@@ -3551,391 +3306,163 @@
     </w:rPrDefault>
     <w:pPrDefault/>
   </w:docDefaults>
-  <w:latentStyles w:defLockedState="0" w:defUIPriority="99" w:defSemiHidden="0" w:defUnhideWhenUsed="0" w:defQFormat="0" w:count="376">
-    <w:lsdException w:name="Normal" w:uiPriority="0" w:qFormat="1"/>
-    <w:lsdException w:name="heading 1" w:uiPriority="9" w:qFormat="1"/>
-    <w:lsdException w:name="heading 2" w:semiHidden="1" w:uiPriority="9" w:unhideWhenUsed="1" w:qFormat="1"/>
-    <w:lsdException w:name="heading 3" w:semiHidden="1" w:uiPriority="9" w:unhideWhenUsed="1" w:qFormat="1"/>
-    <w:lsdException w:name="heading 4" w:semiHidden="1" w:uiPriority="9" w:unhideWhenUsed="1" w:qFormat="1"/>
-    <w:lsdException w:name="heading 5" w:semiHidden="1" w:uiPriority="9" w:unhideWhenUsed="1" w:qFormat="1"/>
-    <w:lsdException w:name="heading 6" w:semiHidden="1" w:uiPriority="9" w:unhideWhenUsed="1" w:qFormat="1"/>
-    <w:lsdException w:name="heading 7" w:semiHidden="1" w:uiPriority="9" w:unhideWhenUsed="1" w:qFormat="1"/>
-    <w:lsdException w:name="heading 8" w:semiHidden="1" w:uiPriority="9" w:unhideWhenUsed="1" w:qFormat="1"/>
-    <w:lsdException w:name="heading 9" w:semiHidden="1" w:uiPriority="9" w:unhideWhenUsed="1" w:qFormat="1"/>
-    <w:lsdException w:name="index 1" w:semiHidden="1" w:unhideWhenUsed="1"/>
-    <w:lsdException w:name="index 2" w:semiHidden="1" w:unhideWhenUsed="1"/>
-    <w:lsdException w:name="index 3" w:semiHidden="1" w:unhideWhenUsed="1"/>
-    <w:lsdException w:name="index 4" w:semiHidden="1" w:unhideWhenUsed="1"/>
-    <w:lsdException w:name="index 5" w:semiHidden="1" w:unhideWhenUsed="1"/>
-    <w:lsdException w:name="index 6" w:semiHidden="1" w:unhideWhenUsed="1"/>
-    <w:lsdException w:name="index 7" w:semiHidden="1" w:unhideWhenUsed="1"/>
-    <w:lsdException w:name="index 8" w:semiHidden="1" w:unhideWhenUsed="1"/>
-    <w:lsdException w:name="index 9" w:semiHidden="1" w:unhideWhenUsed="1"/>
-    <w:lsdException w:name="toc 1" w:semiHidden="1" w:uiPriority="39" w:unhideWhenUsed="1"/>
-    <w:lsdException w:name="toc 2" w:semiHidden="1" w:uiPriority="39" w:unhideWhenUsed="1"/>
-    <w:lsdException w:name="toc 3" w:semiHidden="1" w:uiPriority="39" w:unhideWhenUsed="1"/>
-    <w:lsdException w:name="toc 4" w:semiHidden="1" w:uiPriority="39" w:unhideWhenUsed="1"/>
-    <w:lsdException w:name="toc 5" w:semiHidden="1" w:uiPriority="39" w:unhideWhenUsed="1"/>
-    <w:lsdException w:name="toc 6" w:semiHidden="1" w:uiPriority="39" w:unhideWhenUsed="1"/>
-    <w:lsdException w:name="toc 7" w:semiHidden="1" w:uiPriority="39" w:unhideWhenUsed="1"/>
-    <w:lsdException w:name="toc 8" w:semiHidden="1" w:uiPriority="39" w:unhideWhenUsed="1"/>
-    <w:lsdException w:name="toc 9" w:semiHidden="1" w:uiPriority="39" w:unhideWhenUsed="1"/>
-    <w:lsdException w:name="Normal Indent" w:semiHidden="1" w:unhideWhenUsed="1"/>
-    <w:lsdException w:name="footnote text" w:semiHidden="1" w:unhideWhenUsed="1"/>
-    <w:lsdException w:name="annotation text" w:semiHidden="1" w:unhideWhenUsed="1"/>
-    <w:lsdException w:name="header" w:semiHidden="1" w:unhideWhenUsed="1"/>
-    <w:lsdException w:name="footer" w:semiHidden="1" w:unhideWhenUsed="1"/>
-    <w:lsdException w:name="index heading" w:semiHidden="1" w:unhideWhenUsed="1"/>
-    <w:lsdException w:name="caption" w:semiHidden="1" w:uiPriority="35" w:unhideWhenUsed="1" w:qFormat="1"/>
-    <w:lsdException w:name="table of figures" w:semiHidden="1" w:unhideWhenUsed="1"/>
-    <w:lsdException w:name="envelope address" w:semiHidden="1" w:unhideWhenUsed="1"/>
-    <w:lsdException w:name="envelope return" w:semiHidden="1" w:unhideWhenUsed="1"/>
-    <w:lsdException w:name="footnote reference" w:semiHidden="1" w:unhideWhenUsed="1"/>
-    <w:lsdException w:name="annotation reference" w:semiHidden="1" w:unhideWhenUsed="1"/>
-    <w:lsdException w:name="line number" w:semiHidden="1" w:unhideWhenUsed="1"/>
-    <w:lsdException w:name="page number" w:semiHidden="1" w:unhideWhenUsed="1"/>
-    <w:lsdException w:name="endnote reference" w:semiHidden="1" w:unhideWhenUsed="1"/>
-    <w:lsdException w:name="endnote text" w:semiHidden="1" w:unhideWhenUsed="1"/>
-    <w:lsdException w:name="table of authorities" w:semiHidden="1" w:unhideWhenUsed="1"/>
-    <w:lsdException w:name="macro" w:semiHidden="1" w:unhideWhenUsed="1"/>
-    <w:lsdException w:name="toa heading" w:semiHidden="1" w:unhideWhenUsed="1"/>
-    <w:lsdException w:name="List" w:semiHidden="1" w:unhideWhenUsed="1"/>
-    <w:lsdException w:name="List Bullet" w:semiHidden="1" w:unhideWhenUsed="1"/>
-    <w:lsdException w:name="List Number" w:semiHidden="1" w:unhideWhenUsed="1"/>
-    <w:lsdException w:name="List 2" w:semiHidden="1" w:unhideWhenUsed="1"/>
-    <w:lsdException w:name="List 3" w:semiHidden="1" w:unhideWhenUsed="1"/>
-    <w:lsdException w:name="List 4" w:semiHidden="1" w:unhideWhenUsed="1"/>
-    <w:lsdException w:name="List 5" w:semiHidden="1" w:unhideWhenUsed="1"/>
-    <w:lsdException w:name="List Bullet 2" w:semiHidden="1" w:unhideWhenUsed="1"/>
-    <w:lsdException w:name="List Bullet 3" w:semiHidden="1" w:unhideWhenUsed="1"/>
-    <w:lsdException w:name="List Bullet 4" w:semiHidden="1" w:unhideWhenUsed="1"/>
-    <w:lsdException w:name="List Bullet 5" w:semiHidden="1" w:unhideWhenUsed="1"/>
-    <w:lsdException w:name="List Number 2" w:semiHidden="1" w:unhideWhenUsed="1"/>
-    <w:lsdException w:name="List Number 3" w:semiHidden="1" w:unhideWhenUsed="1"/>
-    <w:lsdException w:name="List Number 4" w:semiHidden="1" w:unhideWhenUsed="1"/>
-    <w:lsdException w:name="List Number 5" w:semiHidden="1" w:unhideWhenUsed="1"/>
-    <w:lsdException w:name="Title" w:uiPriority="10" w:qFormat="1"/>
-    <w:lsdException w:name="Closing" w:semiHidden="1" w:unhideWhenUsed="1"/>
-    <w:lsdException w:name="Signature" w:semiHidden="1" w:unhideWhenUsed="1"/>
-    <w:lsdException w:name="Default Paragraph Font" w:semiHidden="1" w:uiPriority="1" w:unhideWhenUsed="1"/>
-    <w:lsdException w:name="Body Text" w:semiHidden="1" w:unhideWhenUsed="1"/>
-    <w:lsdException w:name="Body Text Indent" w:semiHidden="1" w:unhideWhenUsed="1"/>
-    <w:lsdException w:name="List Continue" w:semiHidden="1" w:unhideWhenUsed="1"/>
-    <w:lsdException w:name="List Continue 2" w:semiHidden="1" w:unhideWhenUsed="1"/>
-    <w:lsdException w:name="List Continue 3" w:semiHidden="1" w:unhideWhenUsed="1"/>
-    <w:lsdException w:name="List Continue 4" w:semiHidden="1" w:unhideWhenUsed="1"/>
-    <w:lsdException w:name="List Continue 5" w:semiHidden="1" w:unhideWhenUsed="1"/>
-    <w:lsdException w:name="Message Header" w:semiHidden="1" w:unhideWhenUsed="1"/>
-    <w:lsdException w:name="Subtitle" w:uiPriority="11" w:qFormat="1"/>
-    <w:lsdException w:name="Salutation" w:semiHidden="1" w:unhideWhenUsed="1"/>
-    <w:lsdException w:name="Date" w:semiHidden="1" w:unhideWhenUsed="1"/>
-    <w:lsdException w:name="Body Text First Indent" w:semiHidden="1" w:unhideWhenUsed="1"/>
-    <w:lsdException w:name="Body Text First Indent 2" w:semiHidden="1" w:unhideWhenUsed="1"/>
-    <w:lsdException w:name="Note Heading" w:semiHidden="1" w:unhideWhenUsed="1"/>
-    <w:lsdException w:name="Body Text 2" w:semiHidden="1" w:unhideWhenUsed="1"/>
-    <w:lsdException w:name="Body Text 3" w:semiHidden="1" w:unhideWhenUsed="1"/>
-    <w:lsdException w:name="Body Text Indent 2" w:semiHidden="1" w:unhideWhenUsed="1"/>
-    <w:lsdException w:name="Body Text Indent 3" w:semiHidden="1" w:unhideWhenUsed="1"/>
-    <w:lsdException w:name="Block Text" w:semiHidden="1" w:unhideWhenUsed="1"/>
-    <w:lsdException w:name="Hyperlink" w:semiHidden="1" w:unhideWhenUsed="1"/>
-    <w:lsdException w:name="FollowedHyperlink" w:semiHidden="1" w:unhideWhenUsed="1"/>
-    <w:lsdException w:name="Strong" w:uiPriority="22" w:qFormat="1"/>
-    <w:lsdException w:name="Emphasis" w:uiPriority="20" w:qFormat="1"/>
-    <w:lsdException w:name="Document Map" w:semiHidden="1" w:unhideWhenUsed="1"/>
-    <w:lsdException w:name="Plain Text" w:semiHidden="1" w:unhideWhenUsed="1"/>
-    <w:lsdException w:name="E-mail Signature" w:semiHidden="1" w:unhideWhenUsed="1"/>
-    <w:lsdException w:name="HTML Top of Form" w:semiHidden="1" w:unhideWhenUsed="1"/>
-    <w:lsdException w:name="HTML Bottom of Form" w:semiHidden="1" w:unhideWhenUsed="1"/>
-    <w:lsdException w:name="Normal (Web)" w:semiHidden="1" w:unhideWhenUsed="1"/>
-    <w:lsdException w:name="HTML Acronym" w:semiHidden="1" w:unhideWhenUsed="1"/>
-    <w:lsdException w:name="HTML Address" w:semiHidden="1" w:unhideWhenUsed="1"/>
-    <w:lsdException w:name="HTML Cite" w:semiHidden="1" w:unhideWhenUsed="1"/>
-    <w:lsdException w:name="HTML Code" w:semiHidden="1" w:unhideWhenUsed="1"/>
-    <w:lsdException w:name="HTML Definition" w:semiHidden="1" w:unhideWhenUsed="1"/>
-    <w:lsdException w:name="HTML Keyboard" w:semiHidden="1" w:unhideWhenUsed="1"/>
-    <w:lsdException w:name="HTML Preformatted" w:semiHidden="1" w:unhideWhenUsed="1"/>
-    <w:lsdException w:name="HTML Sample" w:semiHidden="1" w:unhideWhenUsed="1"/>
-    <w:lsdException w:name="HTML Typewriter" w:semiHidden="1" w:unhideWhenUsed="1"/>
-    <w:lsdException w:name="HTML Variable" w:semiHidden="1" w:unhideWhenUsed="1"/>
-    <w:lsdException w:name="Normal Table" w:semiHidden="1" w:unhideWhenUsed="1"/>
-    <w:lsdException w:name="annotation subject" w:semiHidden="1" w:unhideWhenUsed="1"/>
-    <w:lsdException w:name="No List" w:semiHidden="1" w:unhideWhenUsed="1"/>
-    <w:lsdException w:name="Outline List 1" w:semiHidden="1" w:unhideWhenUsed="1"/>
-    <w:lsdException w:name="Outline List 2" w:semiHidden="1" w:unhideWhenUsed="1"/>
-    <w:lsdException w:name="Outline List 3" w:semiHidden="1" w:unhideWhenUsed="1"/>
-    <w:lsdException w:name="Table Simple 1" w:semiHidden="1" w:unhideWhenUsed="1"/>
-    <w:lsdException w:name="Table Simple 2" w:semiHidden="1" w:unhideWhenUsed="1"/>
-    <w:lsdException w:name="Table Simple 3" w:semiHidden="1" w:unhideWhenUsed="1"/>
-    <w:lsdException w:name="Table Classic 1" w:semiHidden="1" w:unhideWhenUsed="1"/>
-    <w:lsdException w:name="Table Classic 2" w:semiHidden="1" w:unhideWhenUsed="1"/>
-    <w:lsdException w:name="Table Classic 3" w:semiHidden="1" w:unhideWhenUsed="1"/>
-    <w:lsdException w:name="Table Classic 4" w:semiHidden="1" w:unhideWhenUsed="1"/>
-    <w:lsdException w:name="Table Colorful 1" w:semiHidden="1" w:unhideWhenUsed="1"/>
-    <w:lsdException w:name="Table Colorful 2" w:semiHidden="1" w:unhideWhenUsed="1"/>
-    <w:lsdException w:name="Table Colorful 3" w:semiHidden="1" w:unhideWhenUsed="1"/>
-    <w:lsdException w:name="Table Columns 1" w:semiHidden="1" w:unhideWhenUsed="1"/>
-    <w:lsdException w:name="Table Columns 2" w:semiHidden="1" w:unhideWhenUsed="1"/>
-    <w:lsdException w:name="Table Columns 3" w:semiHidden="1" w:unhideWhenUsed="1"/>
-    <w:lsdException w:name="Table Columns 4" w:semiHidden="1" w:unhideWhenUsed="1"/>
-    <w:lsdException w:name="Table Columns 5" w:semiHidden="1" w:unhideWhenUsed="1"/>
-    <w:lsdException w:name="Table Grid 1" w:semiHidden="1" w:unhideWhenUsed="1"/>
-    <w:lsdException w:name="Table Grid 2" w:semiHidden="1" w:unhideWhenUsed="1"/>
-    <w:lsdException w:name="Table Grid 3" w:semiHidden="1" w:unhideWhenUsed="1"/>
-    <w:lsdException w:name="Table Grid 4" w:semiHidden="1" w:unhideWhenUsed="1"/>
-    <w:lsdException w:name="Table Grid 5" w:semiHidden="1" w:unhideWhenUsed="1"/>
-    <w:lsdException w:name="Table Grid 6" w:semiHidden="1" w:unhideWhenUsed="1"/>
-    <w:lsdException w:name="Table Grid 7" w:semiHidden="1" w:unhideWhenUsed="1"/>
-    <w:lsdException w:name="Table Grid 8" w:semiHidden="1" w:unhideWhenUsed="1"/>
-    <w:lsdException w:name="Table List 1" w:semiHidden="1" w:unhideWhenUsed="1"/>
-    <w:lsdException w:name="Table List 2" w:semiHidden="1" w:unhideWhenUsed="1"/>
-    <w:lsdException w:name="Table List 3" w:semiHidden="1" w:unhideWhenUsed="1"/>
-    <w:lsdException w:name="Table List 4" w:semiHidden="1" w:unhideWhenUsed="1"/>
-    <w:lsdException w:name="Table List 5" w:semiHidden="1" w:unhideWhenUsed="1"/>
-    <w:lsdException w:name="Table List 6" w:semiHidden="1" w:unhideWhenUsed="1"/>
-    <w:lsdException w:name="Table List 7" w:semiHidden="1" w:unhideWhenUsed="1"/>
-    <w:lsdException w:name="Table List 8" w:semiHidden="1" w:unhideWhenUsed="1"/>
-    <w:lsdException w:name="Table 3D effects 1" w:semiHidden="1" w:unhideWhenUsed="1"/>
-    <w:lsdException w:name="Table 3D effects 2" w:semiHidden="1" w:unhideWhenUsed="1"/>
-    <w:lsdException w:name="Table 3D effects 3" w:semiHidden="1" w:unhideWhenUsed="1"/>
-    <w:lsdException w:name="Table Contemporary" w:semiHidden="1" w:unhideWhenUsed="1"/>
-    <w:lsdException w:name="Table Elegant" w:semiHidden="1" w:unhideWhenUsed="1"/>
-    <w:lsdException w:name="Table Professional" w:semiHidden="1" w:unhideWhenUsed="1"/>
-    <w:lsdException w:name="Table Subtle 1" w:semiHidden="1" w:unhideWhenUsed="1"/>
-    <w:lsdException w:name="Table Subtle 2" w:semiHidden="1" w:unhideWhenUsed="1"/>
-    <w:lsdException w:name="Table Web 1" w:semiHidden="1" w:unhideWhenUsed="1"/>
-    <w:lsdException w:name="Table Web 2" w:semiHidden="1" w:unhideWhenUsed="1"/>
-    <w:lsdException w:name="Table Web 3" w:semiHidden="1" w:unhideWhenUsed="1"/>
-    <w:lsdException w:name="Balloon Text" w:semiHidden="1" w:unhideWhenUsed="1"/>
-    <w:lsdException w:name="Table Grid" w:uiPriority="39"/>
-    <w:lsdException w:name="Table Theme" w:semiHidden="1" w:unhideWhenUsed="1"/>
-    <w:lsdException w:name="Placeholder Text" w:semiHidden="1"/>
-    <w:lsdException w:name="No Spacing" w:uiPriority="1" w:qFormat="1"/>
-    <w:lsdException w:name="Light Shading" w:uiPriority="60"/>
-    <w:lsdException w:name="Light List" w:uiPriority="61"/>
-    <w:lsdException w:name="Light Grid" w:uiPriority="62"/>
-    <w:lsdException w:name="Medium Shading 1" w:uiPriority="63"/>
-    <w:lsdException w:name="Medium Shading 2" w:uiPriority="64"/>
-    <w:lsdException w:name="Medium List 1" w:uiPriority="65"/>
-    <w:lsdException w:name="Medium List 2" w:uiPriority="66"/>
-    <w:lsdException w:name="Medium Grid 1" w:uiPriority="67"/>
-    <w:lsdException w:name="Medium Grid 2" w:uiPriority="68"/>
-    <w:lsdException w:name="Medium Grid 3" w:uiPriority="69"/>
-    <w:lsdException w:name="Dark List" w:uiPriority="70"/>
-    <w:lsdException w:name="Colorful Shading" w:uiPriority="71"/>
-    <w:lsdException w:name="Colorful List" w:uiPriority="72"/>
-    <w:lsdException w:name="Colorful Grid" w:uiPriority="73"/>
-    <w:lsdException w:name="Light Shading Accent 1" w:uiPriority="60"/>
-    <w:lsdException w:name="Light List Accent 1" w:uiPriority="61"/>
-    <w:lsdException w:name="Light Grid Accent 1" w:uiPriority="62"/>
-    <w:lsdException w:name="Medium Shading 1 Accent 1" w:uiPriority="63"/>
-    <w:lsdException w:name="Medium Shading 2 Accent 1" w:uiPriority="64"/>
-    <w:lsdException w:name="Medium List 1 Accent 1" w:uiPriority="65"/>
-    <w:lsdException w:name="Revision" w:semiHidden="1"/>
-    <w:lsdException w:name="List Paragraph" w:uiPriority="34" w:qFormat="1"/>
-    <w:lsdException w:name="Quote" w:uiPriority="29" w:qFormat="1"/>
-    <w:lsdException w:name="Intense Quote" w:uiPriority="30" w:qFormat="1"/>
-    <w:lsdException w:name="Medium List 2 Accent 1" w:uiPriority="66"/>
-    <w:lsdException w:name="Medium Grid 1 Accent 1" w:uiPriority="67"/>
-    <w:lsdException w:name="Medium Grid 2 Accent 1" w:uiPriority="68"/>
-    <w:lsdException w:name="Medium Grid 3 Accent 1" w:uiPriority="69"/>
-    <w:lsdException w:name="Dark List Accent 1" w:uiPriority="70"/>
-    <w:lsdException w:name="Colorful Shading Accent 1" w:uiPriority="71"/>
-    <w:lsdException w:name="Colorful List Accent 1" w:uiPriority="72"/>
-    <w:lsdException w:name="Colorful Grid Accent 1" w:uiPriority="73"/>
-    <w:lsdException w:name="Light Shading Accent 2" w:uiPriority="60"/>
-    <w:lsdException w:name="Light List Accent 2" w:uiPriority="61"/>
-    <w:lsdException w:name="Light Grid Accent 2" w:uiPriority="62"/>
-    <w:lsdException w:name="Medium Shading 1 Accent 2" w:uiPriority="63"/>
-    <w:lsdException w:name="Medium Shading 2 Accent 2" w:uiPriority="64"/>
-    <w:lsdException w:name="Medium List 1 Accent 2" w:uiPriority="65"/>
-    <w:lsdException w:name="Medium List 2 Accent 2" w:uiPriority="66"/>
-    <w:lsdException w:name="Medium Grid 1 Accent 2" w:uiPriority="67"/>
-    <w:lsdException w:name="Medium Grid 2 Accent 2" w:uiPriority="68"/>
-    <w:lsdException w:name="Medium Grid 3 Accent 2" w:uiPriority="69"/>
-    <w:lsdException w:name="Dark List Accent 2" w:uiPriority="70"/>
-    <w:lsdException w:name="Colorful Shading Accent 2" w:uiPriority="71"/>
-    <w:lsdException w:name="Colorful List Accent 2" w:uiPriority="72"/>
-    <w:lsdException w:name="Colorful Grid Accent 2" w:uiPriority="73"/>
-    <w:lsdException w:name="Light Shading Accent 3" w:uiPriority="60"/>
-    <w:lsdException w:name="Light List Accent 3" w:uiPriority="61"/>
-    <w:lsdException w:name="Light Grid Accent 3" w:uiPriority="62"/>
-    <w:lsdException w:name="Medium Shading 1 Accent 3" w:uiPriority="63"/>
-    <w:lsdException w:name="Medium Shading 2 Accent 3" w:uiPriority="64"/>
-    <w:lsdException w:name="Medium List 1 Accent 3" w:uiPriority="65"/>
-    <w:lsdException w:name="Medium List 2 Accent 3" w:uiPriority="66"/>
-    <w:lsdException w:name="Medium Grid 1 Accent 3" w:uiPriority="67"/>
-    <w:lsdException w:name="Medium Grid 2 Accent 3" w:uiPriority="68"/>
-    <w:lsdException w:name="Medium Grid 3 Accent 3" w:uiPriority="69"/>
-    <w:lsdException w:name="Dark List Accent 3" w:uiPriority="70"/>
-    <w:lsdException w:name="Colorful Shading Accent 3" w:uiPriority="71"/>
-    <w:lsdException w:name="Colorful List Accent 3" w:uiPriority="72"/>
-    <w:lsdException w:name="Colorful Grid Accent 3" w:uiPriority="73"/>
-    <w:lsdException w:name="Light Shading Accent 4" w:uiPriority="60"/>
-    <w:lsdException w:name="Light List Accent 4" w:uiPriority="61"/>
-    <w:lsdException w:name="Light Grid Accent 4" w:uiPriority="62"/>
-    <w:lsdException w:name="Medium Shading 1 Accent 4" w:uiPriority="63"/>
-    <w:lsdException w:name="Medium Shading 2 Accent 4" w:uiPriority="64"/>
-    <w:lsdException w:name="Medium List 1 Accent 4" w:uiPriority="65"/>
-    <w:lsdException w:name="Medium List 2 Accent 4" w:uiPriority="66"/>
-    <w:lsdException w:name="Medium Grid 1 Accent 4" w:uiPriority="67"/>
-    <w:lsdException w:name="Medium Grid 2 Accent 4" w:uiPriority="68"/>
-    <w:lsdException w:name="Medium Grid 3 Accent 4" w:uiPriority="69"/>
-    <w:lsdException w:name="Dark List Accent 4" w:uiPriority="70"/>
-    <w:lsdException w:name="Colorful Shading Accent 4" w:uiPriority="71"/>
-    <w:lsdException w:name="Colorful List Accent 4" w:uiPriority="72"/>
-    <w:lsdException w:name="Colorful Grid Accent 4" w:uiPriority="73"/>
-    <w:lsdException w:name="Light Shading Accent 5" w:uiPriority="60"/>
-    <w:lsdException w:name="Light List Accent 5" w:uiPriority="61"/>
-    <w:lsdException w:name="Light Grid Accent 5" w:uiPriority="62"/>
-    <w:lsdException w:name="Medium Shading 1 Accent 5" w:uiPriority="63"/>
-    <w:lsdException w:name="Medium Shading 2 Accent 5" w:uiPriority="64"/>
-    <w:lsdException w:name="Medium List 1 Accent 5" w:uiPriority="65"/>
-    <w:lsdException w:name="Medium List 2 Accent 5" w:uiPriority="66"/>
-    <w:lsdException w:name="Medium Grid 1 Accent 5" w:uiPriority="67"/>
-    <w:lsdException w:name="Medium Grid 2 Accent 5" w:uiPriority="68"/>
-    <w:lsdException w:name="Medium Grid 3 Accent 5" w:uiPriority="69"/>
-    <w:lsdException w:name="Dark List Accent 5" w:uiPriority="70"/>
-    <w:lsdException w:name="Colorful Shading Accent 5" w:uiPriority="71"/>
-    <w:lsdException w:name="Colorful List Accent 5" w:uiPriority="72"/>
-    <w:lsdException w:name="Colorful Grid Accent 5" w:uiPriority="73"/>
-    <w:lsdException w:name="Light Shading Accent 6" w:uiPriority="60"/>
-    <w:lsdException w:name="Light List Accent 6" w:uiPriority="61"/>
-    <w:lsdException w:name="Light Grid Accent 6" w:uiPriority="62"/>
-    <w:lsdException w:name="Medium Shading 1 Accent 6" w:uiPriority="63"/>
-    <w:lsdException w:name="Medium Shading 2 Accent 6" w:uiPriority="64"/>
-    <w:lsdException w:name="Medium List 1 Accent 6" w:uiPriority="65"/>
-    <w:lsdException w:name="Medium List 2 Accent 6" w:uiPriority="66"/>
-    <w:lsdException w:name="Medium Grid 1 Accent 6" w:uiPriority="67"/>
-    <w:lsdException w:name="Medium Grid 2 Accent 6" w:uiPriority="68"/>
-    <w:lsdException w:name="Medium Grid 3 Accent 6" w:uiPriority="69"/>
-    <w:lsdException w:name="Dark List Accent 6" w:uiPriority="70"/>
-    <w:lsdException w:name="Colorful Shading Accent 6" w:uiPriority="71"/>
-    <w:lsdException w:name="Colorful List Accent 6" w:uiPriority="72"/>
-    <w:lsdException w:name="Colorful Grid Accent 6" w:uiPriority="73"/>
-    <w:lsdException w:name="Subtle Emphasis" w:uiPriority="19" w:qFormat="1"/>
-    <w:lsdException w:name="Intense Emphasis" w:uiPriority="21" w:qFormat="1"/>
-    <w:lsdException w:name="Subtle Reference" w:uiPriority="31" w:qFormat="1"/>
-    <w:lsdException w:name="Intense Reference" w:uiPriority="32" w:qFormat="1"/>
-    <w:lsdException w:name="Book Title" w:uiPriority="33" w:qFormat="1"/>
-    <w:lsdException w:name="Bibliography" w:semiHidden="1" w:uiPriority="37" w:unhideWhenUsed="1"/>
-    <w:lsdException w:name="TOC Heading" w:semiHidden="1" w:uiPriority="39" w:unhideWhenUsed="1" w:qFormat="1"/>
-    <w:lsdException w:name="Plain Table 1" w:uiPriority="41"/>
-    <w:lsdException w:name="Plain Table 2" w:uiPriority="42"/>
-    <w:lsdException w:name="Plain Table 3" w:uiPriority="43"/>
-    <w:lsdException w:name="Plain Table 4" w:uiPriority="44"/>
-    <w:lsdException w:name="Plain Table 5" w:uiPriority="45"/>
-    <w:lsdException w:name="Grid Table Light" w:uiPriority="40"/>
-    <w:lsdException w:name="Grid Table 1 Light" w:uiPriority="46"/>
-    <w:lsdException w:name="Grid Table 2" w:uiPriority="47"/>
-    <w:lsdException w:name="Grid Table 3" w:uiPriority="48"/>
-    <w:lsdException w:name="Grid Table 4" w:uiPriority="49"/>
-    <w:lsdException w:name="Grid Table 5 Dark" w:uiPriority="50"/>
-    <w:lsdException w:name="Grid Table 6 Colorful" w:uiPriority="51"/>
-    <w:lsdException w:name="Grid Table 7 Colorful" w:uiPriority="52"/>
-    <w:lsdException w:name="Grid Table 1 Light Accent 1" w:uiPriority="46"/>
-    <w:lsdException w:name="Grid Table 2 Accent 1" w:uiPriority="47"/>
-    <w:lsdException w:name="Grid Table 3 Accent 1" w:uiPriority="48"/>
-    <w:lsdException w:name="Grid Table 4 Accent 1" w:uiPriority="49"/>
-    <w:lsdException w:name="Grid Table 5 Dark Accent 1" w:uiPriority="50"/>
-    <w:lsdException w:name="Grid Table 6 Colorful Accent 1" w:uiPriority="51"/>
-    <w:lsdException w:name="Grid Table 7 Colorful Accent 1" w:uiPriority="52"/>
-    <w:lsdException w:name="Grid Table 1 Light Accent 2" w:uiPriority="46"/>
-    <w:lsdException w:name="Grid Table 2 Accent 2" w:uiPriority="47"/>
-    <w:lsdException w:name="Grid Table 3 Accent 2" w:uiPriority="48"/>
-    <w:lsdException w:name="Grid Table 4 Accent 2" w:uiPriority="49"/>
-    <w:lsdException w:name="Grid Table 5 Dark Accent 2" w:uiPriority="50"/>
-    <w:lsdException w:name="Grid Table 6 Colorful Accent 2" w:uiPriority="51"/>
-    <w:lsdException w:name="Grid Table 7 Colorful Accent 2" w:uiPriority="52"/>
-    <w:lsdException w:name="Grid Table 1 Light Accent 3" w:uiPriority="46"/>
-    <w:lsdException w:name="Grid Table 2 Accent 3" w:uiPriority="47"/>
-    <w:lsdException w:name="Grid Table 3 Accent 3" w:uiPriority="48"/>
-    <w:lsdException w:name="Grid Table 4 Accent 3" w:uiPriority="49"/>
-    <w:lsdException w:name="Grid Table 5 Dark Accent 3" w:uiPriority="50"/>
-    <w:lsdException w:name="Grid Table 6 Colorful Accent 3" w:uiPriority="51"/>
-    <w:lsdException w:name="Grid Table 7 Colorful Accent 3" w:uiPriority="52"/>
-    <w:lsdException w:name="Grid Table 1 Light Accent 4" w:uiPriority="46"/>
-    <w:lsdException w:name="Grid Table 2 Accent 4" w:uiPriority="47"/>
-    <w:lsdException w:name="Grid Table 3 Accent 4" w:uiPriority="48"/>
-    <w:lsdException w:name="Grid Table 4 Accent 4" w:uiPriority="49"/>
-    <w:lsdException w:name="Grid Table 5 Dark Accent 4" w:uiPriority="50"/>
-    <w:lsdException w:name="Grid Table 6 Colorful Accent 4" w:uiPriority="51"/>
-    <w:lsdException w:name="Grid Table 7 Colorful Accent 4" w:uiPriority="52"/>
-    <w:lsdException w:name="Grid Table 1 Light Accent 5" w:uiPriority="46"/>
-    <w:lsdException w:name="Grid Table 2 Accent 5" w:uiPriority="47"/>
-    <w:lsdException w:name="Grid Table 3 Accent 5" w:uiPriority="48"/>
-    <w:lsdException w:name="Grid Table 4 Accent 5" w:uiPriority="49"/>
-    <w:lsdException w:name="Grid Table 5 Dark Accent 5" w:uiPriority="50"/>
-    <w:lsdException w:name="Grid Table 6 Colorful Accent 5" w:uiPriority="51"/>
-    <w:lsdException w:name="Grid Table 7 Colorful Accent 5" w:uiPriority="52"/>
-    <w:lsdException w:name="Grid Table 1 Light Accent 6" w:uiPriority="46"/>
-    <w:lsdException w:name="Grid Table 2 Accent 6" w:uiPriority="47"/>
-    <w:lsdException w:name="Grid Table 3 Accent 6" w:uiPriority="48"/>
-    <w:lsdException w:name="Grid Table 4 Accent 6" w:uiPriority="49"/>
-    <w:lsdException w:name="Grid Table 5 Dark Accent 6" w:uiPriority="50"/>
-    <w:lsdException w:name="Grid Table 6 Colorful Accent 6" w:uiPriority="51"/>
-    <w:lsdException w:name="Grid Table 7 Colorful Accent 6" w:uiPriority="52"/>
-    <w:lsdException w:name="List Table 1 Light" w:uiPriority="46"/>
-    <w:lsdException w:name="List Table 2" w:uiPriority="47"/>
-    <w:lsdException w:name="List Table 3" w:uiPriority="48"/>
-    <w:lsdException w:name="List Table 4" w:uiPriority="49"/>
-    <w:lsdException w:name="List Table 5 Dark" w:uiPriority="50"/>
-    <w:lsdException w:name="List Table 6 Colorful" w:uiPriority="51"/>
-    <w:lsdException w:name="List Table 7 Colorful" w:uiPriority="52"/>
-    <w:lsdException w:name="List Table 1 Light Accent 1" w:uiPriority="46"/>
-    <w:lsdException w:name="List Table 2 Accent 1" w:uiPriority="47"/>
-    <w:lsdException w:name="List Table 3 Accent 1" w:uiPriority="48"/>
-    <w:lsdException w:name="List Table 4 Accent 1" w:uiPriority="49"/>
-    <w:lsdException w:name="List Table 5 Dark Accent 1" w:uiPriority="50"/>
-    <w:lsdException w:name="List Table 6 Colorful Accent 1" w:uiPriority="51"/>
-    <w:lsdException w:name="List Table 7 Colorful Accent 1" w:uiPriority="52"/>
-    <w:lsdException w:name="List Table 1 Light Accent 2" w:uiPriority="46"/>
-    <w:lsdException w:name="List Table 2 Accent 2" w:uiPriority="47"/>
-    <w:lsdException w:name="List Table 3 Accent 2" w:uiPriority="48"/>
-    <w:lsdException w:name="List Table 4 Accent 2" w:uiPriority="49"/>
-    <w:lsdException w:name="List Table 5 Dark Accent 2" w:uiPriority="50"/>
-    <w:lsdException w:name="List Table 6 Colorful Accent 2" w:uiPriority="51"/>
-    <w:lsdException w:name="List Table 7 Colorful Accent 2" w:uiPriority="52"/>
-    <w:lsdException w:name="List Table 1 Light Accent 3" w:uiPriority="46"/>
-    <w:lsdException w:name="List Table 2 Accent 3" w:uiPriority="47"/>
-    <w:lsdException w:name="List Table 3 Accent 3" w:uiPriority="48"/>
-    <w:lsdException w:name="List Table 4 Accent 3" w:uiPriority="49"/>
-    <w:lsdException w:name="List Table 5 Dark Accent 3" w:uiPriority="50"/>
-    <w:lsdException w:name="List Table 6 Colorful Accent 3" w:uiPriority="51"/>
-    <w:lsdException w:name="List Table 7 Colorful Accent 3" w:uiPriority="52"/>
-    <w:lsdException w:name="List Table 1 Light Accent 4" w:uiPriority="46"/>
-    <w:lsdException w:name="List Table 2 Accent 4" w:uiPriority="47"/>
-    <w:lsdException w:name="List Table 3 Accent 4" w:uiPriority="48"/>
-    <w:lsdException w:name="List Table 4 Accent 4" w:uiPriority="49"/>
-    <w:lsdException w:name="List Table 5 Dark Accent 4" w:uiPriority="50"/>
-    <w:lsdException w:name="List Table 6 Colorful Accent 4" w:uiPriority="51"/>
-    <w:lsdException w:name="List Table 7 Colorful Accent 4" w:uiPriority="52"/>
-    <w:lsdException w:name="List Table 1 Light Accent 5" w:uiPriority="46"/>
-    <w:lsdException w:name="List Table 2 Accent 5" w:uiPriority="47"/>
-    <w:lsdException w:name="List Table 3 Accent 5" w:uiPriority="48"/>
-    <w:lsdException w:name="List Table 4 Accent 5" w:uiPriority="49"/>
-    <w:lsdException w:name="List Table 5 Dark Accent 5" w:uiPriority="50"/>
-    <w:lsdException w:name="List Table 6 Colorful Accent 5" w:uiPriority="51"/>
-    <w:lsdException w:name="List Table 7 Colorful Accent 5" w:uiPriority="52"/>
-    <w:lsdException w:name="List Table 1 Light Accent 6" w:uiPriority="46"/>
-    <w:lsdException w:name="List Table 2 Accent 6" w:uiPriority="47"/>
-    <w:lsdException w:name="List Table 3 Accent 6" w:uiPriority="48"/>
-    <w:lsdException w:name="List Table 4 Accent 6" w:uiPriority="49"/>
-    <w:lsdException w:name="List Table 5 Dark Accent 6" w:uiPriority="50"/>
-    <w:lsdException w:name="List Table 6 Colorful Accent 6" w:uiPriority="51"/>
-    <w:lsdException w:name="List Table 7 Colorful Accent 6" w:uiPriority="52"/>
-    <w:lsdException w:name="Mention" w:semiHidden="1" w:unhideWhenUsed="1"/>
-    <w:lsdException w:name="Smart Hyperlink" w:semiHidden="1" w:unhideWhenUsed="1"/>
-    <w:lsdException w:name="Smart Link" w:semiHidden="1" w:unhideWhenUsed="1"/>
+  <w:latentStyles w:defLockedState="0" w:defUIPriority="99" w:defSemiHidden="1" w:defUnhideWhenUsed="1" w:defQFormat="0" w:count="276">
+    <w:lsdException w:name="Normal" w:semiHidden="0" w:uiPriority="0" w:unhideWhenUsed="0" w:qFormat="1"/>
+    <w:lsdException w:name="heading 1" w:semiHidden="0" w:uiPriority="9" w:unhideWhenUsed="0" w:qFormat="1"/>
+    <w:lsdException w:name="heading 2" w:uiPriority="9" w:qFormat="1"/>
+    <w:lsdException w:name="heading 3" w:uiPriority="9" w:qFormat="1"/>
+    <w:lsdException w:name="heading 4" w:uiPriority="9" w:qFormat="1"/>
+    <w:lsdException w:name="heading 5" w:uiPriority="9" w:qFormat="1"/>
+    <w:lsdException w:name="heading 6" w:uiPriority="9" w:qFormat="1"/>
+    <w:lsdException w:name="heading 7" w:uiPriority="9" w:qFormat="1"/>
+    <w:lsdException w:name="heading 8" w:uiPriority="9" w:qFormat="1"/>
+    <w:lsdException w:name="heading 9" w:uiPriority="9" w:qFormat="1"/>
+    <w:lsdException w:name="toc 1" w:uiPriority="39"/>
+    <w:lsdException w:name="toc 2" w:uiPriority="39"/>
+    <w:lsdException w:name="toc 3" w:uiPriority="39"/>
+    <w:lsdException w:name="toc 4" w:uiPriority="39"/>
+    <w:lsdException w:name="toc 5" w:uiPriority="39"/>
+    <w:lsdException w:name="toc 6" w:uiPriority="39"/>
+    <w:lsdException w:name="toc 7" w:uiPriority="39"/>
+    <w:lsdException w:name="toc 8" w:uiPriority="39"/>
+    <w:lsdException w:name="toc 9" w:uiPriority="39"/>
+    <w:lsdException w:name="caption" w:uiPriority="35" w:qFormat="1"/>
+    <w:lsdException w:name="Title" w:semiHidden="0" w:uiPriority="10" w:unhideWhenUsed="0" w:qFormat="1"/>
+    <w:lsdException w:name="Default Paragraph Font" w:uiPriority="1"/>
+    <w:lsdException w:name="Subtitle" w:semiHidden="0" w:uiPriority="11" w:unhideWhenUsed="0" w:qFormat="1"/>
+    <w:lsdException w:name="Strong" w:semiHidden="0" w:uiPriority="22" w:unhideWhenUsed="0" w:qFormat="1"/>
+    <w:lsdException w:name="Emphasis" w:semiHidden="0" w:uiPriority="20" w:unhideWhenUsed="0" w:qFormat="1"/>
+    <w:lsdException w:name="Table Grid" w:semiHidden="0" w:uiPriority="39" w:unhideWhenUsed="0"/>
+    <w:lsdException w:name="Note Level 1" w:semiHidden="0" w:unhideWhenUsed="0"/>
+    <w:lsdException w:name="Note Level 2" w:semiHidden="0" w:unhideWhenUsed="0"/>
+    <w:lsdException w:name="Note Level 3" w:semiHidden="0" w:unhideWhenUsed="0"/>
+    <w:lsdException w:name="Note Level 4" w:semiHidden="0" w:unhideWhenUsed="0"/>
+    <w:lsdException w:name="Note Level 5" w:semiHidden="0" w:unhideWhenUsed="0"/>
+    <w:lsdException w:name="Note Level 6" w:semiHidden="0" w:unhideWhenUsed="0"/>
+    <w:lsdException w:name="Note Level 7" w:semiHidden="0" w:unhideWhenUsed="0"/>
+    <w:lsdException w:name="Note Level 8" w:semiHidden="0" w:unhideWhenUsed="0"/>
+    <w:lsdException w:name="Note Level 9" w:semiHidden="0" w:unhideWhenUsed="0"/>
+    <w:lsdException w:name="Placeholder Text" w:unhideWhenUsed="0"/>
+    <w:lsdException w:name="No Spacing" w:semiHidden="0" w:uiPriority="1" w:unhideWhenUsed="0" w:qFormat="1"/>
+    <w:lsdException w:name="Light Shading" w:semiHidden="0" w:uiPriority="60" w:unhideWhenUsed="0"/>
+    <w:lsdException w:name="Light List" w:semiHidden="0" w:uiPriority="61" w:unhideWhenUsed="0"/>
+    <w:lsdException w:name="Light Grid" w:semiHidden="0" w:uiPriority="62" w:unhideWhenUsed="0"/>
+    <w:lsdException w:name="Medium Shading 1" w:semiHidden="0" w:uiPriority="63" w:unhideWhenUsed="0"/>
+    <w:lsdException w:name="Medium Shading 2" w:semiHidden="0" w:uiPriority="64" w:unhideWhenUsed="0"/>
+    <w:lsdException w:name="Medium List 1" w:semiHidden="0" w:uiPriority="65" w:unhideWhenUsed="0"/>
+    <w:lsdException w:name="Medium List 2" w:semiHidden="0" w:uiPriority="66" w:unhideWhenUsed="0"/>
+    <w:lsdException w:name="Medium Grid 1" w:semiHidden="0" w:uiPriority="67" w:unhideWhenUsed="0"/>
+    <w:lsdException w:name="Medium Grid 2" w:semiHidden="0" w:uiPriority="68" w:unhideWhenUsed="0"/>
+    <w:lsdException w:name="Medium Grid 3" w:semiHidden="0" w:uiPriority="69" w:unhideWhenUsed="0"/>
+    <w:lsdException w:name="Dark List" w:semiHidden="0" w:uiPriority="70" w:unhideWhenUsed="0"/>
+    <w:lsdException w:name="Colorful Shading" w:semiHidden="0" w:uiPriority="71" w:unhideWhenUsed="0"/>
+    <w:lsdException w:name="Colorful List" w:semiHidden="0" w:uiPriority="72" w:unhideWhenUsed="0"/>
+    <w:lsdException w:name="Colorful Grid" w:semiHidden="0" w:uiPriority="73" w:unhideWhenUsed="0"/>
+    <w:lsdException w:name="Light Shading Accent 1" w:semiHidden="0" w:uiPriority="60" w:unhideWhenUsed="0"/>
+    <w:lsdException w:name="Light List Accent 1" w:semiHidden="0" w:uiPriority="61" w:unhideWhenUsed="0"/>
+    <w:lsdException w:name="Light Grid Accent 1" w:semiHidden="0" w:uiPriority="62" w:unhideWhenUsed="0"/>
+    <w:lsdException w:name="Medium Shading 1 Accent 1" w:semiHidden="0" w:uiPriority="63" w:unhideWhenUsed="0"/>
+    <w:lsdException w:name="Medium Shading 2 Accent 1" w:semiHidden="0" w:uiPriority="64" w:unhideWhenUsed="0"/>
+    <w:lsdException w:name="Medium List 1 Accent 1" w:semiHidden="0" w:uiPriority="65" w:unhideWhenUsed="0"/>
+    <w:lsdException w:name="Revision" w:unhideWhenUsed="0"/>
+    <w:lsdException w:name="List Paragraph" w:semiHidden="0" w:uiPriority="34" w:unhideWhenUsed="0" w:qFormat="1"/>
+    <w:lsdException w:name="Quote" w:semiHidden="0" w:uiPriority="29" w:unhideWhenUsed="0" w:qFormat="1"/>
+    <w:lsdException w:name="Intense Quote" w:semiHidden="0" w:uiPriority="30" w:unhideWhenUsed="0" w:qFormat="1"/>
+    <w:lsdException w:name="Medium List 2 Accent 1" w:semiHidden="0" w:uiPriority="66" w:unhideWhenUsed="0"/>
+    <w:lsdException w:name="Medium Grid 1 Accent 1" w:semiHidden="0" w:uiPriority="67" w:unhideWhenUsed="0"/>
+    <w:lsdException w:name="Medium Grid 2 Accent 1" w:semiHidden="0" w:uiPriority="68" w:unhideWhenUsed="0"/>
+    <w:lsdException w:name="Medium Grid 3 Accent 1" w:semiHidden="0" w:uiPriority="69" w:unhideWhenUsed="0"/>
+    <w:lsdException w:name="Dark List Accent 1" w:semiHidden="0" w:uiPriority="70" w:unhideWhenUsed="0"/>
+    <w:lsdException w:name="Colorful Shading Accent 1" w:semiHidden="0" w:uiPriority="71" w:unhideWhenUsed="0"/>
+    <w:lsdException w:name="Colorful List Accent 1" w:semiHidden="0" w:uiPriority="72" w:unhideWhenUsed="0"/>
+    <w:lsdException w:name="Colorful Grid Accent 1" w:semiHidden="0" w:uiPriority="73" w:unhideWhenUsed="0"/>
+    <w:lsdException w:name="Light Shading Accent 2" w:semiHidden="0" w:uiPriority="60" w:unhideWhenUsed="0"/>
+    <w:lsdException w:name="Light List Accent 2" w:semiHidden="0" w:uiPriority="61" w:unhideWhenUsed="0"/>
+    <w:lsdException w:name="Light Grid Accent 2" w:semiHidden="0" w:uiPriority="62" w:unhideWhenUsed="0"/>
+    <w:lsdException w:name="Medium Shading 1 Accent 2" w:semiHidden="0" w:uiPriority="63" w:unhideWhenUsed="0"/>
+    <w:lsdException w:name="Medium Shading 2 Accent 2" w:semiHidden="0" w:uiPriority="64" w:unhideWhenUsed="0"/>
+    <w:lsdException w:name="Medium List 1 Accent 2" w:semiHidden="0" w:uiPriority="65" w:unhideWhenUsed="0"/>
+    <w:lsdException w:name="Medium List 2 Accent 2" w:semiHidden="0" w:uiPriority="66" w:unhideWhenUsed="0"/>
+    <w:lsdException w:name="Medium Grid 1 Accent 2" w:semiHidden="0" w:uiPriority="67" w:unhideWhenUsed="0"/>
+    <w:lsdException w:name="Medium Grid 2 Accent 2" w:semiHidden="0" w:uiPriority="68" w:unhideWhenUsed="0"/>
+    <w:lsdException w:name="Medium Grid 3 Accent 2" w:semiHidden="0" w:uiPriority="69" w:unhideWhenUsed="0"/>
+    <w:lsdException w:name="Dark List Accent 2" w:semiHidden="0" w:uiPriority="70" w:unhideWhenUsed="0"/>
+    <w:lsdException w:name="Colorful Shading Accent 2" w:semiHidden="0" w:uiPriority="71" w:unhideWhenUsed="0"/>
+    <w:lsdException w:name="Colorful List Accent 2" w:semiHidden="0" w:uiPriority="72" w:unhideWhenUsed="0"/>
+    <w:lsdException w:name="Colorful Grid Accent 2" w:semiHidden="0" w:uiPriority="73" w:unhideWhenUsed="0"/>
+    <w:lsdException w:name="Light Shading Accent 3" w:semiHidden="0" w:uiPriority="60" w:unhideWhenUsed="0"/>
+    <w:lsdException w:name="Light List Accent 3" w:semiHidden="0" w:uiPriority="61" w:unhideWhenUsed="0"/>
+    <w:lsdException w:name="Light Grid Accent 3" w:semiHidden="0" w:uiPriority="62" w:unhideWhenUsed="0"/>
+    <w:lsdException w:name="Medium Shading 1 Accent 3" w:semiHidden="0" w:uiPriority="63" w:unhideWhenUsed="0"/>
+    <w:lsdException w:name="Medium Shading 2 Accent 3" w:semiHidden="0" w:uiPriority="64" w:unhideWhenUsed="0"/>
+    <w:lsdException w:name="Medium List 1 Accent 3" w:semiHidden="0" w:uiPriority="65" w:unhideWhenUsed="0"/>
+    <w:lsdException w:name="Medium List 2 Accent 3" w:semiHidden="0" w:uiPriority="66" w:unhideWhenUsed="0"/>
+    <w:lsdException w:name="Medium Grid 1 Accent 3" w:semiHidden="0" w:uiPriority="67" w:unhideWhenUsed="0"/>
+    <w:lsdException w:name="Medium Grid 2 Accent 3" w:semiHidden="0" w:uiPriority="68" w:unhideWhenUsed="0"/>
+    <w:lsdException w:name="Medium Grid 3 Accent 3" w:semiHidden="0" w:uiPriority="69" w:unhideWhenUsed="0"/>
+    <w:lsdException w:name="Dark List Accent 3" w:semiHidden="0" w:uiPriority="70" w:unhideWhenUsed="0"/>
+    <w:lsdException w:name="Colorful Shading Accent 3" w:semiHidden="0" w:uiPriority="71" w:unhideWhenUsed="0"/>
+    <w:lsdException w:name="Colorful List Accent 3" w:semiHidden="0" w:uiPriority="72" w:unhideWhenUsed="0"/>
+    <w:lsdException w:name="Colorful Grid Accent 3" w:semiHidden="0" w:uiPriority="73" w:unhideWhenUsed="0"/>
+    <w:lsdException w:name="Light Shading Accent 4" w:semiHidden="0" w:uiPriority="60" w:unhideWhenUsed="0"/>
+    <w:lsdException w:name="Light List Accent 4" w:semiHidden="0" w:uiPriority="61" w:unhideWhenUsed="0"/>
+    <w:lsdException w:name="Light Grid Accent 4" w:semiHidden="0" w:uiPriority="62" w:unhideWhenUsed="0"/>
+    <w:lsdException w:name="Medium Shading 1 Accent 4" w:semiHidden="0" w:uiPriority="63" w:unhideWhenUsed="0"/>
+    <w:lsdException w:name="Medium Shading 2 Accent 4" w:semiHidden="0" w:uiPriority="64" w:unhideWhenUsed="0"/>
+    <w:lsdException w:name="Medium List 1 Accent 4" w:semiHidden="0" w:uiPriority="65" w:unhideWhenUsed="0"/>
+    <w:lsdException w:name="Medium List 2 Accent 4" w:semiHidden="0" w:uiPriority="66" w:unhideWhenUsed="0"/>
+    <w:lsdException w:name="Medium Grid 1 Accent 4" w:semiHidden="0" w:uiPriority="67" w:unhideWhenUsed="0"/>
+    <w:lsdException w:name="Medium Grid 2 Accent 4" w:semiHidden="0" w:uiPriority="68" w:unhideWhenUsed="0"/>
+    <w:lsdException w:name="Medium Grid 3 Accent 4" w:semiHidden="0" w:uiPriority="69" w:unhideWhenUsed="0"/>
+    <w:lsdException w:name="Dark List Accent 4" w:semiHidden="0" w:uiPriority="70" w:unhideWhenUsed="0"/>
+    <w:lsdException w:name="Colorful Shading Accent 4" w:semiHidden="0" w:uiPriority="71" w:unhideWhenUsed="0"/>
+    <w:lsdException w:name="Colorful List Accent 4" w:semiHidden="0" w:uiPriority="72" w:unhideWhenUsed="0"/>
+    <w:lsdException w:name="Colorful Grid Accent 4" w:semiHidden="0" w:uiPriority="73" w:unhideWhenUsed="0"/>
+    <w:lsdException w:name="Light Shading Accent 5" w:semiHidden="0" w:uiPriority="60" w:unhideWhenUsed="0"/>
+    <w:lsdException w:name="Light List Accent 5" w:semiHidden="0" w:uiPriority="61" w:unhideWhenUsed="0"/>
+    <w:lsdException w:name="Light Grid Accent 5" w:semiHidden="0" w:uiPriority="62" w:unhideWhenUsed="0"/>
+    <w:lsdException w:name="Medium Shading 1 Accent 5" w:semiHidden="0" w:uiPriority="63" w:unhideWhenUsed="0"/>
+    <w:lsdException w:name="Medium Shading 2 Accent 5" w:semiHidden="0" w:uiPriority="64" w:unhideWhenUsed="0"/>
+    <w:lsdException w:name="Medium List 1 Accent 5" w:semiHidden="0" w:uiPriority="65" w:unhideWhenUsed="0"/>
+    <w:lsdException w:name="Medium List 2 Accent 5" w:semiHidden="0" w:uiPriority="66" w:unhideWhenUsed="0"/>
+    <w:lsdException w:name="Medium Grid 1 Accent 5" w:semiHidden="0" w:uiPriority="67" w:unhideWhenUsed="0"/>
+    <w:lsdException w:name="Medium Grid 2 Accent 5" w:semiHidden="0" w:uiPriority="68" w:unhideWhenUsed="0"/>
+    <w:lsdException w:name="Medium Grid 3 Accent 5" w:semiHidden="0" w:uiPriority="69" w:unhideWhenUsed="0"/>
+    <w:lsdException w:name="Dark List Accent 5" w:semiHidden="0" w:uiPriority="70" w:unhideWhenUsed="0"/>
+    <w:lsdException w:name="Colorful Shading Accent 5" w:semiHidden="0" w:uiPriority="71" w:unhideWhenUsed="0"/>
+    <w:lsdException w:name="Colorful List Accent 5" w:semiHidden="0" w:uiPriority="72" w:unhideWhenUsed="0"/>
+    <w:lsdException w:name="Colorful Grid Accent 5" w:semiHidden="0" w:uiPriority="73" w:unhideWhenUsed="0"/>
+    <w:lsdException w:name="Light Shading Accent 6" w:semiHidden="0" w:uiPriority="60" w:unhideWhenUsed="0"/>
+    <w:lsdException w:name="Light List Accent 6" w:semiHidden="0" w:uiPriority="61" w:unhideWhenUsed="0"/>
+    <w:lsdException w:name="Light Grid Accent 6" w:semiHidden="0" w:uiPriority="62" w:unhideWhenUsed="0"/>
+    <w:lsdException w:name="Medium Shading 1 Accent 6" w:semiHidden="0" w:uiPriority="63" w:unhideWhenUsed="0"/>
+    <w:lsdException w:name="Medium Shading 2 Accent 6" w:semiHidden="0" w:uiPriority="64" w:unhideWhenUsed="0"/>
+    <w:lsdException w:name="Medium List 1 Accent 6" w:semiHidden="0" w:uiPriority="65" w:unhideWhenUsed="0"/>
+    <w:lsdException w:name="Medium List 2 Accent 6" w:semiHidden="0" w:uiPriority="66" w:unhideWhenUsed="0"/>
+    <w:lsdException w:name="Medium Grid 1 Accent 6" w:semiHidden="0" w:uiPriority="67" w:unhideWhenUsed="0"/>
+    <w:lsdException w:name="Medium Grid 2 Accent 6" w:semiHidden="0" w:uiPriority="68" w:unhideWhenUsed="0"/>
+    <w:lsdException w:name="Medium Grid 3 Accent 6" w:semiHidden="0" w:uiPriority="69" w:unhideWhenUsed="0"/>
+    <w:lsdException w:name="Dark List Accent 6" w:semiHidden="0" w:uiPriority="70" w:unhideWhenUsed="0"/>
+    <w:lsdException w:name="Colorful Shading Accent 6" w:semiHidden="0" w:uiPriority="71" w:unhideWhenUsed="0"/>
+    <w:lsdException w:name="Colorful List Accent 6" w:semiHidden="0" w:uiPriority="72" w:unhideWhenUsed="0"/>
+    <w:lsdException w:name="Colorful Grid Accent 6" w:semiHidden="0" w:uiPriority="73" w:unhideWhenUsed="0"/>
+    <w:lsdException w:name="Subtle Emphasis" w:semiHidden="0" w:uiPriority="19" w:unhideWhenUsed="0" w:qFormat="1"/>
+    <w:lsdException w:name="Intense Emphasis" w:semiHidden="0" w:uiPriority="21" w:unhideWhenUsed="0" w:qFormat="1"/>
+    <w:lsdException w:name="Subtle Reference" w:semiHidden="0" w:uiPriority="31" w:unhideWhenUsed="0" w:qFormat="1"/>
+    <w:lsdException w:name="Intense Reference" w:semiHidden="0" w:uiPriority="32" w:unhideWhenUsed="0" w:qFormat="1"/>
+    <w:lsdException w:name="Book Title" w:semiHidden="0" w:uiPriority="33" w:unhideWhenUsed="0" w:qFormat="1"/>
+    <w:lsdException w:name="Bibliography" w:uiPriority="37"/>
+    <w:lsdException w:name="TOC Heading" w:uiPriority="39" w:qFormat="1"/>
   </w:latentStyles>
   <w:style w:type="paragraph" w:default="1" w:styleId="Normal">
     <w:name w:val="Normal"/>
     <w:qFormat/>
-    <w:rsid w:val="00C43D61"/>
+    <w:rsid w:val="00EC016A"/>
     <w:pPr>
       <w:spacing w:after="120"/>
     </w:pPr>
     <w:rPr>
-      <w:rFonts w:ascii="Avenir Light" w:hAnsi="Avenir Light"/>
+      <w:rFonts w:ascii="Nunito ExtraLight" w:hAnsi="Nunito ExtraLight"/>
     </w:rPr>
   </w:style>
   <w:style w:type="paragraph" w:styleId="Heading1">
@@ -3984,15 +3511,14 @@
   </w:style>
   <w:style w:type="character" w:default="1" w:styleId="DefaultParagraphFont">
     <w:name w:val="Default Paragraph Font"/>
-    <w:uiPriority w:val="1"/>
     <w:semiHidden/>
     <w:unhideWhenUsed/>
   </w:style>
   <w:style w:type="table" w:default="1" w:styleId="TableNormal">
     <w:name w:val="Normal Table"/>
-    <w:uiPriority w:val="99"/>
     <w:semiHidden/>
     <w:unhideWhenUsed/>
+    <w:qFormat/>
     <w:tblPr>
       <w:tblInd w:w="0" w:type="dxa"/>
       <w:tblCellMar>
@@ -4005,7 +3531,6 @@
   </w:style>
   <w:style w:type="numbering" w:default="1" w:styleId="NoList">
     <w:name w:val="No List"/>
-    <w:uiPriority w:val="99"/>
     <w:semiHidden/>
     <w:unhideWhenUsed/>
   </w:style>
@@ -4019,7 +3544,15 @@
       <w:sz w:val="20"/>
       <w:szCs w:val="20"/>
     </w:rPr>
-    <w:tblPr/>
+    <w:tblPr>
+      <w:tblInd w:w="0" w:type="dxa"/>
+      <w:tblCellMar>
+        <w:top w:w="0" w:type="dxa"/>
+        <w:left w:w="108" w:type="dxa"/>
+        <w:bottom w:w="0" w:type="dxa"/>
+        <w:right w:w="108" w:type="dxa"/>
+      </w:tblCellMar>
+    </w:tblPr>
   </w:style>
   <w:style w:type="paragraph" w:styleId="Title">
     <w:name w:val="Title"/>
@@ -4028,14 +3561,14 @@
     <w:link w:val="TitleChar"/>
     <w:uiPriority w:val="10"/>
     <w:qFormat/>
-    <w:rsid w:val="008D65DB"/>
+    <w:rsid w:val="00EC016A"/>
     <w:pPr>
       <w:spacing w:after="240"/>
       <w:contextualSpacing/>
     </w:pPr>
     <w:rPr>
-      <w:rFonts w:ascii="Avenir Heavy" w:eastAsiaTheme="majorEastAsia" w:hAnsi="Avenir Heavy" w:cstheme="majorBidi"/>
-      <w:b/>
+      <w:rFonts w:ascii="Nunito Bold" w:eastAsiaTheme="majorEastAsia" w:hAnsi="Nunito Bold" w:cstheme="majorBidi"/>
+      <w:color w:val="0051BA"/>
       <w:spacing w:val="-10"/>
       <w:kern w:val="28"/>
       <w:sz w:val="32"/>
@@ -4047,10 +3580,10 @@
     <w:basedOn w:val="DefaultParagraphFont"/>
     <w:link w:val="Title"/>
     <w:uiPriority w:val="10"/>
-    <w:rsid w:val="008D65DB"/>
+    <w:rsid w:val="00EC016A"/>
     <w:rPr>
-      <w:rFonts w:ascii="Avenir Heavy" w:eastAsiaTheme="majorEastAsia" w:hAnsi="Avenir Heavy" w:cstheme="majorBidi"/>
-      <w:b/>
+      <w:rFonts w:ascii="Nunito Bold" w:eastAsiaTheme="majorEastAsia" w:hAnsi="Nunito Bold" w:cstheme="majorBidi"/>
+      <w:color w:val="0051BA"/>
       <w:spacing w:val="-10"/>
       <w:kern w:val="28"/>
       <w:sz w:val="32"/>
@@ -4135,7 +3668,7 @@
       <w:u w:val="single"/>
     </w:rPr>
   </w:style>
-  <w:style w:type="character" w:styleId="UnresolvedMention">
+  <w:style w:type="character" w:customStyle="1" w:styleId="UnresolvedMention">
     <w:name w:val="Unresolved Mention"/>
     <w:basedOn w:val="DefaultParagraphFont"/>
     <w:uiPriority w:val="99"/>
@@ -4350,7 +3883,7 @@
     </a:clrScheme>
     <a:fontScheme name="Office">
       <a:majorFont>
-        <a:latin typeface="Calibri Light" panose="020F0302020204030204"/>
+        <a:latin typeface="Calibri Light"/>
         <a:ea typeface=""/>
         <a:cs typeface=""/>
         <a:font script="Jpan" typeface="Yu Gothic Light"/>
@@ -4385,7 +3918,7 @@
         <a:font script="Geor" typeface="Sylfaen"/>
       </a:majorFont>
       <a:minorFont>
-        <a:latin typeface="Calibri" panose="020F0502020204030204"/>
+        <a:latin typeface="Calibri"/>
         <a:ea typeface=""/>
         <a:cs typeface=""/>
         <a:font script="Jpan" typeface="Yu Mincho"/>
@@ -4562,7 +4095,7 @@
   <a:extraClrSchemeLst/>
   <a:extLst>
     <a:ext uri="{05A4C25C-085E-4340-85A3-A5531E510DB2}">
-      <thm15:themeFamily xmlns:thm15="http://schemas.microsoft.com/office/thememl/2012/main" name="Office Theme" id="{62F939B6-93AF-4DB8-9C6B-D6C7DFDC589F}" vid="{4A3C46E8-61CC-4603-A589-7422A47A8E4A}"/>
+      <thm15:themeFamily xmlns:thm15="http://schemas.microsoft.com/office/thememl/2012/main" xmlns:a="http://schemas.openxmlformats.org/drawingml/2006/main" xmlns="" name="Office Theme" id="{62F939B6-93AF-4DB8-9C6B-D6C7DFDC589F}" vid="{4A3C46E8-61CC-4603-A589-7422A47A8E4A}"/>
     </a:ext>
   </a:extLst>
 </a:theme>
@@ -4573,7 +4106,7 @@
 </file>
 
 <file path=customXml/itemProps1.xml><?xml version="1.0" encoding="utf-8"?>
-<ds:datastoreItem xmlns:ds="http://schemas.openxmlformats.org/officeDocument/2006/customXml" ds:itemID="{26D8A763-53B8-A84A-927F-B717D7103354}">
+<ds:datastoreItem xmlns:ds="http://schemas.openxmlformats.org/officeDocument/2006/customXml" ds:itemID="{2331F4F7-1804-EB49-839A-823B00A58405}">
   <ds:schemaRefs>
     <ds:schemaRef ds:uri="http://schemas.openxmlformats.org/officeDocument/2006/bibliography"/>
   </ds:schemaRefs>

</xml_diff>